<commit_message>
Added frontend readme and continued phaser experimenting.
Frontend's README.md details what is required to run the dev build of front - and how to build a public release.
</commit_message>
<xml_diff>
--- a/Design Document.docx
+++ b/Design Document.docx
@@ -185,7 +185,7 @@
           <w:r>
             <w:fldChar w:fldCharType="separate"/>
           </w:r>
-          <w:hyperlink w:anchor="_Toc201660401" w:history="1">
+          <w:hyperlink w:anchor="_Toc201773148" w:history="1">
             <w:r>
               <w:rPr>
                 <w:rStyle w:val="Hyperlink"/>
@@ -212,7 +212,7 @@
                 <w:noProof/>
                 <w:webHidden/>
               </w:rPr>
-              <w:instrText xml:space="preserve"> PAGEREF _Toc201660401 \h </w:instrText>
+              <w:instrText xml:space="preserve"> PAGEREF _Toc201773148 \h </w:instrText>
             </w:r>
             <w:r>
               <w:rPr>
@@ -254,7 +254,7 @@
               <w:sz w:val="24"/>
             </w:rPr>
           </w:pPr>
-          <w:hyperlink w:anchor="_Toc201660402" w:history="1">
+          <w:hyperlink w:anchor="_Toc201773149" w:history="1">
             <w:r>
               <w:rPr>
                 <w:rStyle w:val="Hyperlink"/>
@@ -281,7 +281,7 @@
                 <w:noProof/>
                 <w:webHidden/>
               </w:rPr>
-              <w:instrText xml:space="preserve"> PAGEREF _Toc201660402 \h </w:instrText>
+              <w:instrText xml:space="preserve"> PAGEREF _Toc201773149 \h </w:instrText>
             </w:r>
             <w:r>
               <w:rPr>
@@ -323,7 +323,7 @@
               <w:sz w:val="24"/>
             </w:rPr>
           </w:pPr>
-          <w:hyperlink w:anchor="_Toc201660403" w:history="1">
+          <w:hyperlink w:anchor="_Toc201773150" w:history="1">
             <w:r>
               <w:rPr>
                 <w:rStyle w:val="Hyperlink"/>
@@ -350,7 +350,7 @@
                 <w:noProof/>
                 <w:webHidden/>
               </w:rPr>
-              <w:instrText xml:space="preserve"> PAGEREF _Toc201660403 \h </w:instrText>
+              <w:instrText xml:space="preserve"> PAGEREF _Toc201773150 \h </w:instrText>
             </w:r>
             <w:r>
               <w:rPr>
@@ -392,7 +392,7 @@
               <w:sz w:val="24"/>
             </w:rPr>
           </w:pPr>
-          <w:hyperlink w:anchor="_Toc201660404" w:history="1">
+          <w:hyperlink w:anchor="_Toc201773151" w:history="1">
             <w:r>
               <w:rPr>
                 <w:rStyle w:val="Hyperlink"/>
@@ -419,7 +419,7 @@
                 <w:noProof/>
                 <w:webHidden/>
               </w:rPr>
-              <w:instrText xml:space="preserve"> PAGEREF _Toc201660404 \h </w:instrText>
+              <w:instrText xml:space="preserve"> PAGEREF _Toc201773151 \h </w:instrText>
             </w:r>
             <w:r>
               <w:rPr>
@@ -461,7 +461,7 @@
               <w:sz w:val="24"/>
             </w:rPr>
           </w:pPr>
-          <w:hyperlink w:anchor="_Toc201660405" w:history="1">
+          <w:hyperlink w:anchor="_Toc201773152" w:history="1">
             <w:r>
               <w:rPr>
                 <w:rStyle w:val="Hyperlink"/>
@@ -488,7 +488,7 @@
                 <w:noProof/>
                 <w:webHidden/>
               </w:rPr>
-              <w:instrText xml:space="preserve"> PAGEREF _Toc201660405 \h </w:instrText>
+              <w:instrText xml:space="preserve"> PAGEREF _Toc201773152 \h </w:instrText>
             </w:r>
             <w:r>
               <w:rPr>
@@ -530,7 +530,7 @@
               <w:sz w:val="24"/>
             </w:rPr>
           </w:pPr>
-          <w:hyperlink w:anchor="_Toc201660406" w:history="1">
+          <w:hyperlink w:anchor="_Toc201773153" w:history="1">
             <w:r>
               <w:rPr>
                 <w:rStyle w:val="Hyperlink"/>
@@ -557,7 +557,7 @@
                 <w:noProof/>
                 <w:webHidden/>
               </w:rPr>
-              <w:instrText xml:space="preserve"> PAGEREF _Toc201660406 \h </w:instrText>
+              <w:instrText xml:space="preserve"> PAGEREF _Toc201773153 \h </w:instrText>
             </w:r>
             <w:r>
               <w:rPr>
@@ -599,7 +599,7 @@
               <w:sz w:val="24"/>
             </w:rPr>
           </w:pPr>
-          <w:hyperlink w:anchor="_Toc201660407" w:history="1">
+          <w:hyperlink w:anchor="_Toc201773154" w:history="1">
             <w:r>
               <w:rPr>
                 <w:rStyle w:val="Hyperlink"/>
@@ -626,7 +626,7 @@
                 <w:noProof/>
                 <w:webHidden/>
               </w:rPr>
-              <w:instrText xml:space="preserve"> PAGEREF _Toc201660407 \h </w:instrText>
+              <w:instrText xml:space="preserve"> PAGEREF _Toc201773154 \h </w:instrText>
             </w:r>
             <w:r>
               <w:rPr>
@@ -668,7 +668,7 @@
               <w:sz w:val="24"/>
             </w:rPr>
           </w:pPr>
-          <w:hyperlink w:anchor="_Toc201660408" w:history="1">
+          <w:hyperlink w:anchor="_Toc201773155" w:history="1">
             <w:r>
               <w:rPr>
                 <w:rStyle w:val="Hyperlink"/>
@@ -695,7 +695,7 @@
                 <w:noProof/>
                 <w:webHidden/>
               </w:rPr>
-              <w:instrText xml:space="preserve"> PAGEREF _Toc201660408 \h </w:instrText>
+              <w:instrText xml:space="preserve"> PAGEREF _Toc201773155 \h </w:instrText>
             </w:r>
             <w:r>
               <w:rPr>
@@ -737,7 +737,7 @@
               <w:sz w:val="24"/>
             </w:rPr>
           </w:pPr>
-          <w:hyperlink w:anchor="_Toc201660409" w:history="1">
+          <w:hyperlink w:anchor="_Toc201773156" w:history="1">
             <w:r>
               <w:rPr>
                 <w:rStyle w:val="Hyperlink"/>
@@ -764,7 +764,7 @@
                 <w:noProof/>
                 <w:webHidden/>
               </w:rPr>
-              <w:instrText xml:space="preserve"> PAGEREF _Toc201660409 \h </w:instrText>
+              <w:instrText xml:space="preserve"> PAGEREF _Toc201773156 \h </w:instrText>
             </w:r>
             <w:r>
               <w:rPr>
@@ -806,7 +806,7 @@
               <w:sz w:val="24"/>
             </w:rPr>
           </w:pPr>
-          <w:hyperlink w:anchor="_Toc201660410" w:history="1">
+          <w:hyperlink w:anchor="_Toc201773157" w:history="1">
             <w:r>
               <w:rPr>
                 <w:rStyle w:val="Hyperlink"/>
@@ -833,7 +833,7 @@
                 <w:noProof/>
                 <w:webHidden/>
               </w:rPr>
-              <w:instrText xml:space="preserve"> PAGEREF _Toc201660410 \h </w:instrText>
+              <w:instrText xml:space="preserve"> PAGEREF _Toc201773157 \h </w:instrText>
             </w:r>
             <w:r>
               <w:rPr>
@@ -875,7 +875,7 @@
               <w:sz w:val="24"/>
             </w:rPr>
           </w:pPr>
-          <w:hyperlink w:anchor="_Toc201660411" w:history="1">
+          <w:hyperlink w:anchor="_Toc201773158" w:history="1">
             <w:r>
               <w:rPr>
                 <w:rStyle w:val="Hyperlink"/>
@@ -902,7 +902,7 @@
                 <w:noProof/>
                 <w:webHidden/>
               </w:rPr>
-              <w:instrText xml:space="preserve"> PAGEREF _Toc201660411 \h </w:instrText>
+              <w:instrText xml:space="preserve"> PAGEREF _Toc201773158 \h </w:instrText>
             </w:r>
             <w:r>
               <w:rPr>
@@ -944,7 +944,7 @@
               <w:sz w:val="24"/>
             </w:rPr>
           </w:pPr>
-          <w:hyperlink w:anchor="_Toc201660412" w:history="1">
+          <w:hyperlink w:anchor="_Toc201773159" w:history="1">
             <w:r>
               <w:rPr>
                 <w:rStyle w:val="Hyperlink"/>
@@ -971,7 +971,7 @@
                 <w:noProof/>
                 <w:webHidden/>
               </w:rPr>
-              <w:instrText xml:space="preserve"> PAGEREF _Toc201660412 \h </w:instrText>
+              <w:instrText xml:space="preserve"> PAGEREF _Toc201773159 \h </w:instrText>
             </w:r>
             <w:r>
               <w:rPr>
@@ -1013,7 +1013,7 @@
               <w:sz w:val="24"/>
             </w:rPr>
           </w:pPr>
-          <w:hyperlink w:anchor="_Toc201660413" w:history="1">
+          <w:hyperlink w:anchor="_Toc201773160" w:history="1">
             <w:r>
               <w:rPr>
                 <w:rStyle w:val="Hyperlink"/>
@@ -1040,7 +1040,7 @@
                 <w:noProof/>
                 <w:webHidden/>
               </w:rPr>
-              <w:instrText xml:space="preserve"> PAGEREF _Toc201660413 \h </w:instrText>
+              <w:instrText xml:space="preserve"> PAGEREF _Toc201773160 \h </w:instrText>
             </w:r>
             <w:r>
               <w:rPr>
@@ -1082,7 +1082,7 @@
               <w:sz w:val="24"/>
             </w:rPr>
           </w:pPr>
-          <w:hyperlink w:anchor="_Toc201660414" w:history="1">
+          <w:hyperlink w:anchor="_Toc201773161" w:history="1">
             <w:r>
               <w:rPr>
                 <w:rStyle w:val="Hyperlink"/>
@@ -1109,7 +1109,7 @@
                 <w:noProof/>
                 <w:webHidden/>
               </w:rPr>
-              <w:instrText xml:space="preserve"> PAGEREF _Toc201660414 \h </w:instrText>
+              <w:instrText xml:space="preserve"> PAGEREF _Toc201773161 \h </w:instrText>
             </w:r>
             <w:r>
               <w:rPr>
@@ -1151,7 +1151,7 @@
               <w:sz w:val="24"/>
             </w:rPr>
           </w:pPr>
-          <w:hyperlink w:anchor="_Toc201660415" w:history="1">
+          <w:hyperlink w:anchor="_Toc201773162" w:history="1">
             <w:r>
               <w:rPr>
                 <w:rStyle w:val="Hyperlink"/>
@@ -1178,7 +1178,7 @@
                 <w:noProof/>
                 <w:webHidden/>
               </w:rPr>
-              <w:instrText xml:space="preserve"> PAGEREF _Toc201660415 \h </w:instrText>
+              <w:instrText xml:space="preserve"> PAGEREF _Toc201773162 \h </w:instrText>
             </w:r>
             <w:r>
               <w:rPr>
@@ -1220,7 +1220,7 @@
               <w:sz w:val="24"/>
             </w:rPr>
           </w:pPr>
-          <w:hyperlink w:anchor="_Toc201660416" w:history="1">
+          <w:hyperlink w:anchor="_Toc201773163" w:history="1">
             <w:r>
               <w:rPr>
                 <w:rStyle w:val="Hyperlink"/>
@@ -1247,7 +1247,7 @@
                 <w:noProof/>
                 <w:webHidden/>
               </w:rPr>
-              <w:instrText xml:space="preserve"> PAGEREF _Toc201660416 \h </w:instrText>
+              <w:instrText xml:space="preserve"> PAGEREF _Toc201773163 \h </w:instrText>
             </w:r>
             <w:r>
               <w:rPr>
@@ -1289,7 +1289,7 @@
               <w:sz w:val="24"/>
             </w:rPr>
           </w:pPr>
-          <w:hyperlink w:anchor="_Toc201660417" w:history="1">
+          <w:hyperlink w:anchor="_Toc201773164" w:history="1">
             <w:r>
               <w:rPr>
                 <w:rStyle w:val="Hyperlink"/>
@@ -1316,7 +1316,7 @@
                 <w:noProof/>
                 <w:webHidden/>
               </w:rPr>
-              <w:instrText xml:space="preserve"> PAGEREF _Toc201660417 \h </w:instrText>
+              <w:instrText xml:space="preserve"> PAGEREF _Toc201773164 \h </w:instrText>
             </w:r>
             <w:r>
               <w:rPr>
@@ -1358,7 +1358,7 @@
               <w:sz w:val="24"/>
             </w:rPr>
           </w:pPr>
-          <w:hyperlink w:anchor="_Toc201660418" w:history="1">
+          <w:hyperlink w:anchor="_Toc201773165" w:history="1">
             <w:r>
               <w:rPr>
                 <w:rStyle w:val="Hyperlink"/>
@@ -1385,7 +1385,7 @@
                 <w:noProof/>
                 <w:webHidden/>
               </w:rPr>
-              <w:instrText xml:space="preserve"> PAGEREF _Toc201660418 \h </w:instrText>
+              <w:instrText xml:space="preserve"> PAGEREF _Toc201773165 \h </w:instrText>
             </w:r>
             <w:r>
               <w:rPr>
@@ -1427,13 +1427,13 @@
               <w:sz w:val="24"/>
             </w:rPr>
           </w:pPr>
-          <w:hyperlink w:anchor="_Toc201660419" w:history="1">
+          <w:hyperlink w:anchor="_Toc201773166" w:history="1">
             <w:r>
               <w:rPr>
                 <w:rStyle w:val="Hyperlink"/>
                 <w:noProof/>
               </w:rPr>
-              <w:t>Hybrid MVC Software Architectural Pattern</w:t>
+              <w:t>Proposed Project Folder Structure</w:t>
             </w:r>
             <w:r>
               <w:rPr>
@@ -1454,7 +1454,7 @@
                 <w:noProof/>
                 <w:webHidden/>
               </w:rPr>
-              <w:instrText xml:space="preserve"> PAGEREF _Toc201660419 \h </w:instrText>
+              <w:instrText xml:space="preserve"> PAGEREF _Toc201773166 \h </w:instrText>
             </w:r>
             <w:r>
               <w:rPr>
@@ -1474,7 +1474,7 @@
                 <w:noProof/>
                 <w:webHidden/>
               </w:rPr>
-              <w:t>9</w:t>
+              <w:t>10</w:t>
             </w:r>
             <w:r>
               <w:rPr>
@@ -1496,13 +1496,13 @@
               <w:sz w:val="24"/>
             </w:rPr>
           </w:pPr>
-          <w:hyperlink w:anchor="_Toc201660420" w:history="1">
+          <w:hyperlink w:anchor="_Toc201773167" w:history="1">
             <w:r>
               <w:rPr>
                 <w:rStyle w:val="Hyperlink"/>
                 <w:noProof/>
               </w:rPr>
-              <w:t>Project Root Structure</w:t>
+              <w:t>Hybrid MVC Software Architectural Pattern</w:t>
             </w:r>
             <w:r>
               <w:rPr>
@@ -1523,7 +1523,7 @@
                 <w:noProof/>
                 <w:webHidden/>
               </w:rPr>
-              <w:instrText xml:space="preserve"> PAGEREF _Toc201660420 \h </w:instrText>
+              <w:instrText xml:space="preserve"> PAGEREF _Toc201773167 \h </w:instrText>
             </w:r>
             <w:r>
               <w:rPr>
@@ -1565,7 +1565,7 @@
               <w:sz w:val="24"/>
             </w:rPr>
           </w:pPr>
-          <w:hyperlink w:anchor="_Toc201660421" w:history="1">
+          <w:hyperlink w:anchor="_Toc201773168" w:history="1">
             <w:r>
               <w:rPr>
                 <w:rStyle w:val="Hyperlink"/>
@@ -1592,7 +1592,7 @@
                 <w:noProof/>
                 <w:webHidden/>
               </w:rPr>
-              <w:instrText xml:space="preserve"> PAGEREF _Toc201660421 \h </w:instrText>
+              <w:instrText xml:space="preserve"> PAGEREF _Toc201773168 \h </w:instrText>
             </w:r>
             <w:r>
               <w:rPr>
@@ -1634,7 +1634,7 @@
               <w:sz w:val="24"/>
             </w:rPr>
           </w:pPr>
-          <w:hyperlink w:anchor="_Toc201660422" w:history="1">
+          <w:hyperlink w:anchor="_Toc201773169" w:history="1">
             <w:r>
               <w:rPr>
                 <w:rStyle w:val="Hyperlink"/>
@@ -1661,7 +1661,7 @@
                 <w:noProof/>
                 <w:webHidden/>
               </w:rPr>
-              <w:instrText xml:space="preserve"> PAGEREF _Toc201660422 \h </w:instrText>
+              <w:instrText xml:space="preserve"> PAGEREF _Toc201773169 \h </w:instrText>
             </w:r>
             <w:r>
               <w:rPr>
@@ -1703,7 +1703,7 @@
               <w:sz w:val="24"/>
             </w:rPr>
           </w:pPr>
-          <w:hyperlink w:anchor="_Toc201660423" w:history="1">
+          <w:hyperlink w:anchor="_Toc201773170" w:history="1">
             <w:r>
               <w:rPr>
                 <w:rStyle w:val="Hyperlink"/>
@@ -1730,7 +1730,7 @@
                 <w:noProof/>
                 <w:webHidden/>
               </w:rPr>
-              <w:instrText xml:space="preserve"> PAGEREF _Toc201660423 \h </w:instrText>
+              <w:instrText xml:space="preserve"> PAGEREF _Toc201773170 \h </w:instrText>
             </w:r>
             <w:r>
               <w:rPr>
@@ -1750,7 +1750,7 @@
                 <w:noProof/>
                 <w:webHidden/>
               </w:rPr>
-              <w:t>11</w:t>
+              <w:t>12</w:t>
             </w:r>
             <w:r>
               <w:rPr>
@@ -1772,7 +1772,7 @@
               <w:sz w:val="24"/>
             </w:rPr>
           </w:pPr>
-          <w:hyperlink w:anchor="_Toc201660424" w:history="1">
+          <w:hyperlink w:anchor="_Toc201773171" w:history="1">
             <w:r>
               <w:rPr>
                 <w:rStyle w:val="Hyperlink"/>
@@ -1799,7 +1799,7 @@
                 <w:noProof/>
                 <w:webHidden/>
               </w:rPr>
-              <w:instrText xml:space="preserve"> PAGEREF _Toc201660424 \h </w:instrText>
+              <w:instrText xml:space="preserve"> PAGEREF _Toc201773171 \h </w:instrText>
             </w:r>
             <w:r>
               <w:rPr>
@@ -1819,7 +1819,7 @@
                 <w:noProof/>
                 <w:webHidden/>
               </w:rPr>
-              <w:t>11</w:t>
+              <w:t>13</w:t>
             </w:r>
             <w:r>
               <w:rPr>
@@ -1841,7 +1841,7 @@
               <w:sz w:val="24"/>
             </w:rPr>
           </w:pPr>
-          <w:hyperlink w:anchor="_Toc201660425" w:history="1">
+          <w:hyperlink w:anchor="_Toc201773172" w:history="1">
             <w:r>
               <w:rPr>
                 <w:rStyle w:val="Hyperlink"/>
@@ -1868,7 +1868,7 @@
                 <w:noProof/>
                 <w:webHidden/>
               </w:rPr>
-              <w:instrText xml:space="preserve"> PAGEREF _Toc201660425 \h </w:instrText>
+              <w:instrText xml:space="preserve"> PAGEREF _Toc201773172 \h </w:instrText>
             </w:r>
             <w:r>
               <w:rPr>
@@ -1888,7 +1888,7 @@
                 <w:noProof/>
                 <w:webHidden/>
               </w:rPr>
-              <w:t>12</w:t>
+              <w:t>14</w:t>
             </w:r>
             <w:r>
               <w:rPr>
@@ -1930,7 +1930,7 @@
       <w:pPr>
         <w:pStyle w:val="Heading1"/>
       </w:pPr>
-      <w:bookmarkStart w:id="0" w:name="_Toc201660401"/>
+      <w:bookmarkStart w:id="0" w:name="_Toc201773148"/>
       <w:r>
         <w:lastRenderedPageBreak/>
         <w:t>Concept</w:t>
@@ -1944,7 +1944,7 @@
       <w:pPr>
         <w:pStyle w:val="Heading2"/>
       </w:pPr>
-      <w:bookmarkStart w:id="1" w:name="_Toc201660402"/>
+      <w:bookmarkStart w:id="1" w:name="_Toc201773149"/>
       <w:r>
         <w:t>Introduction</w:t>
       </w:r>
@@ -2111,7 +2111,7 @@
       <w:pPr>
         <w:pStyle w:val="Heading2"/>
       </w:pPr>
-      <w:bookmarkStart w:id="2" w:name="_Toc201660403"/>
+      <w:bookmarkStart w:id="2" w:name="_Toc201773150"/>
       <w:r>
         <w:t>Proposed</w:t>
       </w:r>
@@ -2157,12 +2157,8 @@
           <w:numId w:val="1"/>
         </w:numPr>
         <w:sectPr>
-          <w:headerReference w:type="even" r:id="rId8"/>
-          <w:headerReference w:type="default" r:id="rId9"/>
-          <w:footerReference w:type="even" r:id="rId10"/>
-          <w:footerReference w:type="default" r:id="rId11"/>
-          <w:headerReference w:type="first" r:id="rId12"/>
-          <w:footerReference w:type="first" r:id="rId13"/>
+          <w:headerReference w:type="default" r:id="rId8"/>
+          <w:footerReference w:type="default" r:id="rId9"/>
           <w:type w:val="continuous"/>
           <w:pgSz w:w="11906" w:h="16838"/>
           <w:pgMar w:top="720" w:right="720" w:bottom="720" w:left="720" w:header="283" w:footer="283" w:gutter="0"/>
@@ -2331,7 +2327,7 @@
       <w:pPr>
         <w:pStyle w:val="Heading2"/>
       </w:pPr>
-      <w:bookmarkStart w:id="3" w:name="_Toc201660404"/>
+      <w:bookmarkStart w:id="3" w:name="_Toc201773151"/>
       <w:r>
         <w:t>Inspirations</w:t>
       </w:r>
@@ -2341,7 +2337,7 @@
       <w:pPr>
         <w:pStyle w:val="Heading3"/>
       </w:pPr>
-      <w:bookmarkStart w:id="4" w:name="_Toc201660405"/>
+      <w:bookmarkStart w:id="4" w:name="_Toc201773152"/>
       <w:r>
         <w:t xml:space="preserve">Ecology System – </w:t>
       </w:r>
@@ -2362,7 +2358,7 @@
       <w:r>
         <w:t xml:space="preserve">Resource: </w:t>
       </w:r>
-      <w:hyperlink r:id="rId14" w:history="1">
+      <w:hyperlink r:id="rId10" w:history="1">
         <w:r>
           <w:rPr>
             <w:rStyle w:val="Hyperlink"/>
@@ -2375,7 +2371,7 @@
       <w:pPr>
         <w:pStyle w:val="Heading3"/>
       </w:pPr>
-      <w:bookmarkStart w:id="5" w:name="_Toc201660406"/>
+      <w:bookmarkStart w:id="5" w:name="_Toc201773153"/>
       <w:r>
         <w:t xml:space="preserve">Economy System – </w:t>
       </w:r>
@@ -2408,7 +2404,7 @@
       <w:r>
         <w:t xml:space="preserve">Video Resource: </w:t>
       </w:r>
-      <w:hyperlink r:id="rId15" w:history="1">
+      <w:hyperlink r:id="rId11" w:history="1">
         <w:r>
           <w:rPr>
             <w:rStyle w:val="Hyperlink"/>
@@ -2421,7 +2417,7 @@
       <w:pPr>
         <w:pStyle w:val="Heading3"/>
       </w:pPr>
-      <w:bookmarkStart w:id="6" w:name="_Toc201660407"/>
+      <w:bookmarkStart w:id="6" w:name="_Toc201773154"/>
       <w:r>
         <w:lastRenderedPageBreak/>
         <w:t>Skill Usage Advancement System</w:t>
@@ -2446,7 +2442,7 @@
       <w:r>
         <w:t xml:space="preserve">Video Resource: </w:t>
       </w:r>
-      <w:hyperlink r:id="rId16" w:history="1">
+      <w:hyperlink r:id="rId12" w:history="1">
         <w:r>
           <w:rPr>
             <w:rStyle w:val="Hyperlink"/>
@@ -2459,7 +2455,7 @@
       <w:pPr>
         <w:pStyle w:val="Heading3"/>
       </w:pPr>
-      <w:bookmarkStart w:id="7" w:name="_Toc201660408"/>
+      <w:bookmarkStart w:id="7" w:name="_Toc201773155"/>
       <w:r>
         <w:t>N</w:t>
       </w:r>
@@ -2484,11 +2480,9 @@
       <w:r>
         <w:t>“</w:t>
       </w:r>
-      <w:proofErr w:type="spellStart"/>
       <w:r>
         <w:t>skiller</w:t>
       </w:r>
-      <w:proofErr w:type="spellEnd"/>
       <w:r>
         <w:t>”</w:t>
       </w:r>
@@ -2500,7 +2494,7 @@
       <w:r>
         <w:t xml:space="preserve">Video Resource: </w:t>
       </w:r>
-      <w:hyperlink r:id="rId17" w:history="1">
+      <w:hyperlink r:id="rId13" w:history="1">
         <w:r>
           <w:rPr>
             <w:rStyle w:val="Hyperlink"/>
@@ -2516,7 +2510,7 @@
       <w:pPr>
         <w:pStyle w:val="Heading3"/>
       </w:pPr>
-      <w:bookmarkStart w:id="8" w:name="_Toc201660409"/>
+      <w:bookmarkStart w:id="8" w:name="_Toc201773156"/>
       <w:r>
         <w:t xml:space="preserve">2D </w:t>
       </w:r>
@@ -2565,7 +2559,7 @@
                     </pic:cNvPicPr>
                   </pic:nvPicPr>
                   <pic:blipFill>
-                    <a:blip r:embed="rId18">
+                    <a:blip r:embed="rId14">
                       <a:extLst>
                         <a:ext uri="{28A0092B-C50C-407E-A947-70E740481C1C}">
                           <a14:useLocalDpi xmlns:a14="http://schemas.microsoft.com/office/drawing/2010/main" val="0"/>
@@ -2647,7 +2641,7 @@
       <w:r>
         <w:t xml:space="preserve">Video Resource: </w:t>
       </w:r>
-      <w:hyperlink r:id="rId19" w:history="1">
+      <w:hyperlink r:id="rId15" w:history="1">
         <w:r>
           <w:rPr>
             <w:rStyle w:val="Hyperlink"/>
@@ -2660,7 +2654,7 @@
       <w:pPr>
         <w:pStyle w:val="Heading3"/>
       </w:pPr>
-      <w:bookmarkStart w:id="9" w:name="_Toc201660410"/>
+      <w:bookmarkStart w:id="9" w:name="_Toc201773157"/>
       <w:r>
         <w:lastRenderedPageBreak/>
         <w:t>Minimal</w:t>
@@ -2707,7 +2701,7 @@
                     </pic:cNvPicPr>
                   </pic:nvPicPr>
                   <pic:blipFill>
-                    <a:blip r:embed="rId20">
+                    <a:blip r:embed="rId16">
                       <a:extLst>
                         <a:ext uri="{28A0092B-C50C-407E-A947-70E740481C1C}">
                           <a14:useLocalDpi xmlns:a14="http://schemas.microsoft.com/office/drawing/2010/main" val="0"/>
@@ -2789,15 +2783,15 @@
       <w:pPr>
         <w:pStyle w:val="Heading3"/>
       </w:pPr>
-      <w:bookmarkStart w:id="10" w:name="_Toc201660411"/>
-      <w:bookmarkStart w:id="11" w:name="_Hlk201528670"/>
+      <w:bookmarkStart w:id="10" w:name="_Hlk201528670"/>
+      <w:bookmarkStart w:id="11" w:name="_Toc201773158"/>
       <w:r>
         <w:t>Self-Motivated Autonomous NPCs</w:t>
       </w:r>
       <w:r>
         <w:t xml:space="preserve"> – S.T.A.L.K.E.R. Game Series</w:t>
       </w:r>
-      <w:bookmarkEnd w:id="10"/>
+      <w:bookmarkEnd w:id="11"/>
     </w:p>
     <w:p>
       <w:r>
@@ -2810,12 +2804,12 @@
         <w:t xml:space="preserve"> of all non-player characters (NPCs), creatures, and factions in the Zone as they live out autonomous routines independent of the player. These entities patrol, eat, sleep, fight, flee, and interact with each other dynamically, often resulting in spontaneous events like mutant attacks, faction skirmishes, or NPCs looting corpses and completing tasks. The world feels alive because actions occur whether the player is present or not, creating a persistent ecosystem where the balance of power and survival constantly shifts. This unpredictability enhances immersion, as the Zone becomes an evolving character itself, with emergent gameplay driven by AI decisions rather than scripted encounters.</w:t>
       </w:r>
     </w:p>
-    <w:bookmarkEnd w:id="11"/>
+    <w:bookmarkEnd w:id="10"/>
     <w:p>
       <w:r>
         <w:t xml:space="preserve">Video Resource: </w:t>
       </w:r>
-      <w:hyperlink r:id="rId21" w:history="1">
+      <w:hyperlink r:id="rId17" w:history="1">
         <w:r>
           <w:rPr>
             <w:rStyle w:val="Hyperlink"/>
@@ -2828,7 +2822,7 @@
       <w:pPr>
         <w:pStyle w:val="Heading3"/>
       </w:pPr>
-      <w:bookmarkStart w:id="12" w:name="_Toc201660412"/>
+      <w:bookmarkStart w:id="12" w:name="_Toc201773159"/>
       <w:r>
         <w:t>Self-Motivated Autonomous NPCs – The Sims Game Series</w:t>
       </w:r>
@@ -2836,22 +2830,14 @@
     </w:p>
     <w:p>
       <w:r>
-        <w:t xml:space="preserve">In The Sims series, NPCs (including the player-controlled Sims when left idle) exhibit self-motivated and autonomous behaviour driven by needs, personality traits, and environmental stimuli. Each Sim has a set of dynamic needs—such as hunger, hygiene, fun, and social interaction—that they seek to fulfill without direct player input, choosing actions like eating, sleeping, or chatting based on priority. Additionally, traits like "Neat," "Lazy," or "Romantic" influence how they react to situations and interact with others, while </w:t>
-      </w:r>
-      <w:proofErr w:type="spellStart"/>
-      <w:r>
-        <w:t>moodlets</w:t>
-      </w:r>
-      <w:proofErr w:type="spellEnd"/>
-      <w:r>
-        <w:t xml:space="preserve"> provide temporary emotional states that further shape behaviour. This autonomy allows Sims to pursue relationships, careers, hobbies, or even chaos independently, making the game world feel reactive and alive as emergent stories unfold from their interactions and decisions.</w:t>
+        <w:t>In The Sims series, NPCs (including the player-controlled Sims when left idle) exhibit self-motivated and autonomous behaviour driven by needs, personality traits, and environmental stimuli. Each Sim has a set of dynamic needs—such as hunger, hygiene, fun, and social interaction—that they seek to fulfill without direct player input, choosing actions like eating, sleeping, or chatting based on priority. Additionally, traits like "Neat," "Lazy," or "Romantic" influence how they react to situations and interact with others, while moodlets provide temporary emotional states that further shape behaviour. This autonomy allows Sims to pursue relationships, careers, hobbies, or even chaos independently, making the game world feel reactive and alive as emergent stories unfold from their interactions and decisions.</w:t>
       </w:r>
     </w:p>
     <w:p>
       <w:pPr>
         <w:pStyle w:val="Heading3"/>
       </w:pPr>
-      <w:bookmarkStart w:id="13" w:name="_Toc201660413"/>
+      <w:bookmarkStart w:id="13" w:name="_Toc201773160"/>
       <w:r>
         <w:lastRenderedPageBreak/>
         <w:t>Life-Sim RPG Gameplay – Kenshi</w:t>
@@ -2872,7 +2858,7 @@
       <w:r>
         <w:t xml:space="preserve">Video Resource: </w:t>
       </w:r>
-      <w:hyperlink r:id="rId22" w:history="1">
+      <w:hyperlink r:id="rId18" w:history="1">
         <w:r>
           <w:rPr>
             <w:rStyle w:val="Hyperlink"/>
@@ -2900,7 +2886,7 @@
       <w:pPr>
         <w:pStyle w:val="Heading1"/>
       </w:pPr>
-      <w:bookmarkStart w:id="14" w:name="_Toc201660414"/>
+      <w:bookmarkStart w:id="14" w:name="_Toc201773161"/>
       <w:r>
         <w:lastRenderedPageBreak/>
         <w:t xml:space="preserve">Version </w:t>
@@ -3047,7 +3033,7 @@
       <w:pPr>
         <w:pStyle w:val="Heading2"/>
       </w:pPr>
-      <w:bookmarkStart w:id="15" w:name="_Toc201660415"/>
+      <w:bookmarkStart w:id="15" w:name="_Toc201773162"/>
       <w:r>
         <w:t>(</w:t>
       </w:r>
@@ -3105,7 +3091,7 @@
       <w:pPr>
         <w:pStyle w:val="Heading3"/>
       </w:pPr>
-      <w:bookmarkStart w:id="16" w:name="_Toc201660416"/>
+      <w:bookmarkStart w:id="16" w:name="_Toc201773163"/>
       <w:r>
         <w:t xml:space="preserve">Current </w:t>
       </w:r>
@@ -3368,7 +3354,7 @@
       <w:pPr>
         <w:pStyle w:val="Heading2"/>
       </w:pPr>
-      <w:bookmarkStart w:id="17" w:name="_Toc201660417"/>
+      <w:bookmarkStart w:id="17" w:name="_Toc201773164"/>
       <w:r>
         <w:lastRenderedPageBreak/>
         <w:t>(</w:t>
@@ -3438,7 +3424,7 @@
                     </pic:cNvPicPr>
                   </pic:nvPicPr>
                   <pic:blipFill>
-                    <a:blip r:embed="rId23" cstate="print">
+                    <a:blip r:embed="rId19" cstate="print">
                       <a:extLst>
                         <a:ext uri="{28A0092B-C50C-407E-A947-70E740481C1C}">
                           <a14:useLocalDpi xmlns:a14="http://schemas.microsoft.com/office/drawing/2010/main" val="0"/>
@@ -3506,7 +3492,7 @@
       <w:pPr>
         <w:pStyle w:val="Heading3"/>
       </w:pPr>
-      <w:bookmarkStart w:id="18" w:name="_Toc201660418"/>
+      <w:bookmarkStart w:id="18" w:name="_Toc201773165"/>
       <w:r>
         <w:lastRenderedPageBreak/>
         <w:t>Tech Stack</w:t>
@@ -3588,33 +3574,16 @@
     </w:p>
     <w:p>
       <w:r>
-        <w:t xml:space="preserve">Nginx is a high-performance web server that serves static frontend files (like </w:t>
-      </w:r>
-      <w:proofErr w:type="spellStart"/>
-      <w:r>
-        <w:t>React+Phaser</w:t>
-      </w:r>
-      <w:proofErr w:type="spellEnd"/>
-      <w:r>
-        <w:t xml:space="preserve"> builds) and acts as a reverse proxy for API and WebSocket requests to </w:t>
+        <w:t xml:space="preserve">Nginx is a high-performance web server that serves static frontend files (like React+Phaser builds) and acts as a reverse proxy for API and WebSocket requests to </w:t>
       </w:r>
       <w:r>
         <w:t>the</w:t>
       </w:r>
       <w:r>
-        <w:t xml:space="preserve"> backend. It handles HTTPS termination, load balancing, and routes traffic cleanly to </w:t>
-      </w:r>
-      <w:proofErr w:type="spellStart"/>
-      <w:r>
-        <w:t>Uvicorn</w:t>
-      </w:r>
-      <w:proofErr w:type="spellEnd"/>
-      <w:r>
-        <w:t>.</w:t>
-      </w:r>
-    </w:p>
-    <w:p>
-      <w:proofErr w:type="spellStart"/>
+        <w:t xml:space="preserve"> backend. It handles HTTPS termination, load balancing, and routes traffic cleanly to Uvicorn.</w:t>
+      </w:r>
+    </w:p>
+    <w:p>
       <w:r>
         <w:rPr>
           <w:b/>
@@ -3623,33 +3592,19 @@
         </w:rPr>
         <w:t>Uvicorn</w:t>
       </w:r>
-      <w:proofErr w:type="spellEnd"/>
       <w:r>
         <w:t>:</w:t>
       </w:r>
     </w:p>
     <w:p>
-      <w:proofErr w:type="spellStart"/>
-      <w:r>
-        <w:t>Uvicorn</w:t>
-      </w:r>
-      <w:proofErr w:type="spellEnd"/>
-      <w:r>
-        <w:t xml:space="preserve"> is an ASGI server that runs </w:t>
+      <w:r>
+        <w:t xml:space="preserve">Uvicorn is an ASGI server that runs </w:t>
       </w:r>
       <w:r>
         <w:t>the</w:t>
       </w:r>
       <w:r>
-        <w:t xml:space="preserve"> </w:t>
-      </w:r>
-      <w:proofErr w:type="spellStart"/>
-      <w:r>
-        <w:t>FastAPI</w:t>
-      </w:r>
-      <w:proofErr w:type="spellEnd"/>
-      <w:r>
-        <w:t xml:space="preserve"> backend. It supports both HTTP and WebSocket protocols, managing connections and concurrency for real-time gameplay and standard API routes. It listens behind Nginx and executes </w:t>
+        <w:t xml:space="preserve"> FastAPI backend. It supports both HTTP and WebSocket protocols, managing connections and concurrency for real-time gameplay and standard API routes. It listens behind Nginx and executes </w:t>
       </w:r>
       <w:r>
         <w:t>the</w:t>
@@ -3659,210 +3614,141 @@
       </w:r>
     </w:p>
     <w:p>
-      <w:proofErr w:type="spellStart"/>
       <w:r>
         <w:rPr>
           <w:b/>
           <w:bCs/>
           <w:u w:val="single"/>
         </w:rPr>
-        <w:t>FastAPI</w:t>
-      </w:r>
-      <w:proofErr w:type="spellEnd"/>
+        <w:t>FastAPI + Pydantic + SQLAlchemy</w:t>
+      </w:r>
+      <w:r>
+        <w:t>:</w:t>
+      </w:r>
+    </w:p>
+    <w:p>
+      <w:r>
+        <w:t xml:space="preserve">FastAPI is </w:t>
+      </w:r>
+      <w:r>
+        <w:t>the</w:t>
+      </w:r>
+      <w:r>
+        <w:t xml:space="preserve"> core backend framework that defines HTTP and WebSocket routes. It uses Pydantic</w:t>
+      </w:r>
+      <w:r>
+        <w:t xml:space="preserve"> (library)</w:t>
+      </w:r>
+      <w:r>
+        <w:t xml:space="preserve"> for validating and serializing request/response data, and SQLAlchemy</w:t>
+      </w:r>
+      <w:r>
+        <w:t xml:space="preserve"> (library)</w:t>
+      </w:r>
+      <w:r>
+        <w:t xml:space="preserve"> to model and interact with PostgreSQL via ORM (object-relational mapping). Together, they power all </w:t>
+      </w:r>
+      <w:r>
+        <w:t>the</w:t>
+      </w:r>
+      <w:r>
+        <w:t xml:space="preserve"> game logic, from saving characters to real-time player movement handling.</w:t>
+      </w:r>
+    </w:p>
+    <w:p>
       <w:r>
         <w:rPr>
           <w:b/>
           <w:bCs/>
           <w:u w:val="single"/>
         </w:rPr>
-        <w:t xml:space="preserve"> + </w:t>
-      </w:r>
-      <w:proofErr w:type="spellStart"/>
+        <w:t>Redis</w:t>
+      </w:r>
+      <w:r>
+        <w:t>:</w:t>
+      </w:r>
+    </w:p>
+    <w:p>
+      <w:r>
+        <w:t xml:space="preserve">Redis is an in-memory key-value store used for fast, temporary data like player </w:t>
+      </w:r>
+      <w:r>
+        <w:t>positions</w:t>
+      </w:r>
+      <w:r>
+        <w:t>, entity state</w:t>
+      </w:r>
+      <w:r>
+        <w:t>s</w:t>
+      </w:r>
+      <w:r>
+        <w:t xml:space="preserve">, or game ticks. It's ideal for real-time game systems due to low latency, and </w:t>
+      </w:r>
+      <w:r>
+        <w:t>it</w:t>
+      </w:r>
+      <w:r>
+        <w:t xml:space="preserve"> can offload or persist important state to PostgreSQL over time.</w:t>
+      </w:r>
+    </w:p>
+    <w:p>
       <w:r>
         <w:rPr>
           <w:b/>
           <w:bCs/>
           <w:u w:val="single"/>
         </w:rPr>
-        <w:t>Pydantic</w:t>
-      </w:r>
-      <w:proofErr w:type="spellEnd"/>
+        <w:t>PostgreSQL</w:t>
+      </w:r>
+      <w:r>
+        <w:t>:</w:t>
+      </w:r>
+    </w:p>
+    <w:p>
+      <w:r>
+        <w:t xml:space="preserve">PostgreSQL is </w:t>
+      </w:r>
+      <w:r>
+        <w:t>the</w:t>
+      </w:r>
+      <w:r>
+        <w:t xml:space="preserve"> primary, persistent relational database. It stores structured game data long-term — players, inventory, world regions, skill stats, etc</w:t>
+      </w:r>
+      <w:r>
+        <w:t>..</w:t>
+      </w:r>
+      <w:r>
+        <w:t xml:space="preserve">. SQLAlchemy ORM maps </w:t>
+      </w:r>
+      <w:r>
+        <w:t>the</w:t>
+      </w:r>
+      <w:r>
+        <w:t xml:space="preserve"> Python models to this schema, making it easy to work with.</w:t>
+      </w:r>
+    </w:p>
+    <w:p>
       <w:r>
         <w:rPr>
           <w:b/>
           <w:bCs/>
           <w:u w:val="single"/>
         </w:rPr>
-        <w:t xml:space="preserve"> + </w:t>
-      </w:r>
-      <w:proofErr w:type="spellStart"/>
-      <w:r>
-        <w:rPr>
-          <w:b/>
-          <w:bCs/>
-          <w:u w:val="single"/>
-        </w:rPr>
-        <w:t>SQLAlchemy</w:t>
-      </w:r>
-      <w:proofErr w:type="spellEnd"/>
+        <w:t>Alembic</w:t>
+      </w:r>
       <w:r>
         <w:t>:</w:t>
       </w:r>
     </w:p>
     <w:p>
-      <w:proofErr w:type="spellStart"/>
-      <w:r>
-        <w:t>FastAPI</w:t>
-      </w:r>
-      <w:proofErr w:type="spellEnd"/>
-      <w:r>
-        <w:t xml:space="preserve"> is </w:t>
+      <w:r>
+        <w:t xml:space="preserve">Alembic is a schema migration tool that tracks and applies changes to </w:t>
       </w:r>
       <w:r>
         <w:t>the</w:t>
       </w:r>
       <w:r>
-        <w:t xml:space="preserve"> core backend framework that defines HTTP and WebSocket routes. It uses </w:t>
-      </w:r>
-      <w:proofErr w:type="spellStart"/>
-      <w:r>
-        <w:t>Pydantic</w:t>
-      </w:r>
-      <w:proofErr w:type="spellEnd"/>
-      <w:r>
-        <w:t xml:space="preserve"> (library)</w:t>
-      </w:r>
-      <w:r>
-        <w:t xml:space="preserve"> for validating and serializing request/response data, and </w:t>
-      </w:r>
-      <w:proofErr w:type="spellStart"/>
-      <w:r>
-        <w:t>SQLAlchemy</w:t>
-      </w:r>
-      <w:proofErr w:type="spellEnd"/>
-      <w:r>
-        <w:t xml:space="preserve"> (library)</w:t>
-      </w:r>
-      <w:r>
-        <w:t xml:space="preserve"> to model and interact with PostgreSQL via ORM (object-relational mapping). Together, they power all </w:t>
-      </w:r>
-      <w:r>
-        <w:t>the</w:t>
-      </w:r>
-      <w:r>
-        <w:t xml:space="preserve"> game logic, from saving characters to real-time player movement handling.</w:t>
-      </w:r>
-    </w:p>
-    <w:p>
-      <w:r>
-        <w:rPr>
-          <w:b/>
-          <w:bCs/>
-          <w:u w:val="single"/>
-        </w:rPr>
-        <w:t>Redis</w:t>
-      </w:r>
-      <w:r>
-        <w:t>:</w:t>
-      </w:r>
-    </w:p>
-    <w:p>
-      <w:r>
-        <w:t xml:space="preserve">Redis is an in-memory key-value store used for fast, temporary data like player </w:t>
-      </w:r>
-      <w:r>
-        <w:t>positions</w:t>
-      </w:r>
-      <w:r>
-        <w:t>, entity state</w:t>
-      </w:r>
-      <w:r>
-        <w:t>s</w:t>
-      </w:r>
-      <w:r>
-        <w:t xml:space="preserve">, or game ticks. It's ideal for real-time game systems due to low latency, and </w:t>
-      </w:r>
-      <w:r>
-        <w:t>it</w:t>
-      </w:r>
-      <w:r>
-        <w:t xml:space="preserve"> can offload or persist important state to PostgreSQL over time.</w:t>
-      </w:r>
-    </w:p>
-    <w:p>
-      <w:r>
-        <w:rPr>
-          <w:b/>
-          <w:bCs/>
-          <w:u w:val="single"/>
-        </w:rPr>
-        <w:t>PostgreSQL</w:t>
-      </w:r>
-      <w:r>
-        <w:t>:</w:t>
-      </w:r>
-    </w:p>
-    <w:p>
-      <w:r>
-        <w:t xml:space="preserve">PostgreSQL is </w:t>
-      </w:r>
-      <w:r>
-        <w:t>the</w:t>
-      </w:r>
-      <w:r>
-        <w:t xml:space="preserve"> primary, persistent relational database. It stores structured game data long-term — players, inventory, world regions, skill stats, etc</w:t>
-      </w:r>
-      <w:r>
-        <w:t>..</w:t>
-      </w:r>
-      <w:r>
-        <w:t xml:space="preserve">. </w:t>
-      </w:r>
-      <w:proofErr w:type="spellStart"/>
-      <w:r>
-        <w:t>SQLAlchemy</w:t>
-      </w:r>
-      <w:proofErr w:type="spellEnd"/>
-      <w:r>
-        <w:t xml:space="preserve"> ORM maps </w:t>
-      </w:r>
-      <w:r>
-        <w:t>the</w:t>
-      </w:r>
-      <w:r>
-        <w:t xml:space="preserve"> Python models to this schema, making it easy to work with.</w:t>
-      </w:r>
-    </w:p>
-    <w:p>
-      <w:r>
-        <w:rPr>
-          <w:b/>
-          <w:bCs/>
-          <w:u w:val="single"/>
-        </w:rPr>
-        <w:t>Alembic</w:t>
-      </w:r>
-      <w:r>
-        <w:t>:</w:t>
-      </w:r>
-    </w:p>
-    <w:p>
-      <w:r>
-        <w:t xml:space="preserve">Alembic is a schema migration tool that tracks and applies changes to </w:t>
-      </w:r>
-      <w:r>
-        <w:t>the</w:t>
-      </w:r>
-      <w:r>
-        <w:t xml:space="preserve"> PostgreSQL database structure over time. It generates versioned scripts based on </w:t>
-      </w:r>
-      <w:proofErr w:type="spellStart"/>
-      <w:r>
-        <w:t>SQLAlchemy</w:t>
-      </w:r>
-      <w:proofErr w:type="spellEnd"/>
-      <w:r>
-        <w:t xml:space="preserve"> model changes so </w:t>
+        <w:t xml:space="preserve"> PostgreSQL database structure over time. It generates versioned scripts based on SQLAlchemy model changes so </w:t>
       </w:r>
       <w:r>
         <w:t>we</w:t>
@@ -3886,7 +3772,6 @@
           <w:szCs w:val="28"/>
         </w:rPr>
       </w:pPr>
-      <w:bookmarkStart w:id="19" w:name="_Toc201660420"/>
       <w:r>
         <w:br w:type="page"/>
       </w:r>
@@ -3895,12 +3780,22 @@
       <w:pPr>
         <w:pStyle w:val="Heading3"/>
       </w:pPr>
+      <w:bookmarkStart w:id="19" w:name="_Toc201773166"/>
       <w:r>
         <w:lastRenderedPageBreak/>
+        <w:t xml:space="preserve">Proposed </w:t>
+      </w:r>
+      <w:r>
         <w:t>Project</w:t>
       </w:r>
       <w:r>
-        <w:t xml:space="preserve"> Root Structure</w:t>
+        <w:t xml:space="preserve"> </w:t>
+      </w:r>
+      <w:r>
+        <w:t>Folder</w:t>
+      </w:r>
+      <w:r>
+        <w:t xml:space="preserve"> Structure</w:t>
       </w:r>
       <w:bookmarkEnd w:id="19"/>
     </w:p>
@@ -4077,25 +3972,7 @@
           <w:sz w:val="18"/>
           <w:szCs w:val="18"/>
         </w:rPr>
-        <w:t xml:space="preserve"> </w:t>
-      </w:r>
-      <w:proofErr w:type="spellStart"/>
-      <w:r>
-        <w:rPr>
-          <w:rFonts w:hint="eastAsia"/>
-          <w:sz w:val="18"/>
-          <w:szCs w:val="18"/>
-        </w:rPr>
-        <w:t>api</w:t>
-      </w:r>
-      <w:proofErr w:type="spellEnd"/>
-      <w:r>
-        <w:rPr>
-          <w:rFonts w:hint="eastAsia"/>
-          <w:sz w:val="18"/>
-          <w:szCs w:val="18"/>
-        </w:rPr>
-        <w:t xml:space="preserve">/             </w:t>
+        <w:t xml:space="preserve"> api/             </w:t>
       </w:r>
       <w:r>
         <w:rPr>
@@ -4255,25 +4132,7 @@
           <w:sz w:val="18"/>
           <w:szCs w:val="18"/>
         </w:rPr>
-        <w:t xml:space="preserve"> </w:t>
-      </w:r>
-      <w:proofErr w:type="spellStart"/>
-      <w:r>
-        <w:rPr>
-          <w:rFonts w:hint="eastAsia"/>
-          <w:sz w:val="18"/>
-          <w:szCs w:val="18"/>
-        </w:rPr>
-        <w:t>db</w:t>
-      </w:r>
-      <w:proofErr w:type="spellEnd"/>
-      <w:r>
-        <w:rPr>
-          <w:rFonts w:hint="eastAsia"/>
-          <w:sz w:val="18"/>
-          <w:szCs w:val="18"/>
-        </w:rPr>
-        <w:t xml:space="preserve">/               </w:t>
+        <w:t xml:space="preserve"> db/               </w:t>
       </w:r>
       <w:r>
         <w:rPr>
@@ -4368,25 +4227,7 @@
           <w:sz w:val="18"/>
           <w:szCs w:val="18"/>
         </w:rPr>
-        <w:t xml:space="preserve"># </w:t>
-      </w:r>
-      <w:proofErr w:type="spellStart"/>
-      <w:r>
-        <w:rPr>
-          <w:rFonts w:hint="eastAsia"/>
-          <w:sz w:val="18"/>
-          <w:szCs w:val="18"/>
-        </w:rPr>
-        <w:t>SQLAlchemy</w:t>
-      </w:r>
-      <w:proofErr w:type="spellEnd"/>
-      <w:r>
-        <w:rPr>
-          <w:rFonts w:hint="eastAsia"/>
-          <w:sz w:val="18"/>
-          <w:szCs w:val="18"/>
-        </w:rPr>
-        <w:t xml:space="preserve"> ORM models</w:t>
+        <w:t># SQLAlchemy ORM models</w:t>
       </w:r>
     </w:p>
     <w:p>
@@ -4459,25 +4300,7 @@
           <w:sz w:val="18"/>
           <w:szCs w:val="18"/>
         </w:rPr>
-        <w:t xml:space="preserve"># </w:t>
-      </w:r>
-      <w:proofErr w:type="spellStart"/>
-      <w:r>
-        <w:rPr>
-          <w:rFonts w:hint="eastAsia"/>
-          <w:sz w:val="18"/>
-          <w:szCs w:val="18"/>
-        </w:rPr>
-        <w:t>Pydantic</w:t>
-      </w:r>
-      <w:proofErr w:type="spellEnd"/>
-      <w:r>
-        <w:rPr>
-          <w:rFonts w:hint="eastAsia"/>
-          <w:sz w:val="18"/>
-          <w:szCs w:val="18"/>
-        </w:rPr>
-        <w:t xml:space="preserve"> models (request/response)</w:t>
+        <w:t># Pydantic models (request/response)</w:t>
       </w:r>
     </w:p>
     <w:p>
@@ -4696,36 +4519,8 @@
           <w:sz w:val="18"/>
           <w:szCs w:val="18"/>
         </w:rPr>
-        <w:t xml:space="preserve"># </w:t>
-      </w:r>
-      <w:proofErr w:type="spellStart"/>
-      <w:r>
-        <w:rPr>
-          <w:rFonts w:hint="eastAsia"/>
-          <w:sz w:val="18"/>
-          <w:szCs w:val="18"/>
-        </w:rPr>
-        <w:t>FastAPI</w:t>
-      </w:r>
-      <w:proofErr w:type="spellEnd"/>
-      <w:r>
-        <w:rPr>
-          <w:rFonts w:hint="eastAsia"/>
-          <w:sz w:val="18"/>
-          <w:szCs w:val="18"/>
-        </w:rPr>
-        <w:t xml:space="preserve"> app </w:t>
-      </w:r>
-      <w:proofErr w:type="spellStart"/>
-      <w:r>
-        <w:rPr>
-          <w:rFonts w:hint="eastAsia"/>
-          <w:sz w:val="18"/>
-          <w:szCs w:val="18"/>
-        </w:rPr>
-        <w:t>entrypoint</w:t>
-      </w:r>
-      <w:proofErr w:type="spellEnd"/>
+        <w:t># FastAPI app entrypoint</w:t>
+      </w:r>
     </w:p>
     <w:p>
       <w:pPr>
@@ -5258,25 +5053,7 @@
           <w:sz w:val="18"/>
           <w:szCs w:val="18"/>
         </w:rPr>
-        <w:t xml:space="preserve"> </w:t>
-      </w:r>
-      <w:proofErr w:type="spellStart"/>
-      <w:r>
-        <w:rPr>
-          <w:rFonts w:hint="eastAsia"/>
-          <w:sz w:val="18"/>
-          <w:szCs w:val="18"/>
-        </w:rPr>
-        <w:t>src</w:t>
-      </w:r>
-      <w:proofErr w:type="spellEnd"/>
-      <w:r>
-        <w:rPr>
-          <w:rFonts w:hint="eastAsia"/>
-          <w:sz w:val="18"/>
-          <w:szCs w:val="18"/>
-        </w:rPr>
-        <w:t>/</w:t>
+        <w:t xml:space="preserve"> src/</w:t>
       </w:r>
     </w:p>
     <w:p>
@@ -5429,7 +5206,22 @@
           <w:sz w:val="18"/>
           <w:szCs w:val="18"/>
         </w:rPr>
-        <w:t># Game scenes, physics, logic</w:t>
+        <w:t># Game scenes, physics,</w:t>
+      </w:r>
+      <w:r>
+        <w:rPr>
+          <w:sz w:val="18"/>
+          <w:szCs w:val="18"/>
+        </w:rPr>
+        <w:t xml:space="preserve"> game</w:t>
+      </w:r>
+      <w:r>
+        <w:rPr>
+          <w:rFonts w:hint="eastAsia"/>
+          <w:sz w:val="18"/>
+          <w:szCs w:val="18"/>
+        </w:rPr>
+        <w:t xml:space="preserve"> logic</w:t>
       </w:r>
     </w:p>
     <w:p>
@@ -5505,11 +5297,10 @@
       </w:r>
       <w:r>
         <w:rPr>
-          <w:rFonts w:hint="eastAsia"/>
-          <w:sz w:val="18"/>
-          <w:szCs w:val="18"/>
-        </w:rPr>
-        <w:t># React hooks (state, WebSocket, etc.)</w:t>
+          <w:sz w:val="18"/>
+          <w:szCs w:val="18"/>
+        </w:rPr>
+        <w:t># Custom React hooks for state/service integration</w:t>
       </w:r>
     </w:p>
     <w:p>
@@ -5578,11 +5369,10 @@
       </w:r>
       <w:r>
         <w:rPr>
-          <w:rFonts w:hint="eastAsia"/>
-          <w:sz w:val="18"/>
-          <w:szCs w:val="18"/>
-        </w:rPr>
-        <w:t># WebSocket + API client wrappers</w:t>
+          <w:sz w:val="18"/>
+          <w:szCs w:val="18"/>
+        </w:rPr>
+        <w:t># Game, player, map, asset, API, websocket services</w:t>
       </w:r>
     </w:p>
     <w:p>
@@ -5632,7 +5422,7 @@
           <w:sz w:val="18"/>
           <w:szCs w:val="18"/>
         </w:rPr>
-        <w:t>└──</w:t>
+        <w:t>├──</w:t>
       </w:r>
       <w:r>
         <w:rPr>
@@ -5642,23 +5432,20 @@
         </w:rPr>
         <w:t xml:space="preserve"> </w:t>
       </w:r>
-      <w:proofErr w:type="spellStart"/>
-      <w:r>
-        <w:rPr>
-          <w:rFonts w:hint="eastAsia"/>
-          <w:sz w:val="18"/>
-          <w:szCs w:val="18"/>
-        </w:rPr>
-        <w:t>App.tsx</w:t>
-      </w:r>
-      <w:proofErr w:type="spellEnd"/>
-      <w:r>
-        <w:rPr>
-          <w:rFonts w:hint="eastAsia"/>
-          <w:sz w:val="18"/>
-          <w:szCs w:val="18"/>
-        </w:rPr>
-        <w:t xml:space="preserve">           </w:t>
+      <w:r>
+        <w:rPr>
+          <w:sz w:val="18"/>
+          <w:szCs w:val="18"/>
+        </w:rPr>
+        <w:t>assets</w:t>
+      </w:r>
+      <w:r>
+        <w:rPr>
+          <w:rFonts w:hint="eastAsia"/>
+          <w:sz w:val="18"/>
+          <w:szCs w:val="18"/>
+        </w:rPr>
+        <w:t xml:space="preserve">/         </w:t>
       </w:r>
       <w:r>
         <w:rPr>
@@ -5676,11 +5463,10 @@
       </w:r>
       <w:r>
         <w:rPr>
-          <w:rFonts w:hint="eastAsia"/>
-          <w:sz w:val="18"/>
-          <w:szCs w:val="18"/>
-        </w:rPr>
-        <w:t># App root</w:t>
+          <w:sz w:val="18"/>
+          <w:szCs w:val="18"/>
+        </w:rPr>
+        <w:t># Game assets (images, audio, maps)</w:t>
       </w:r>
     </w:p>
     <w:p>
@@ -5714,15 +5500,68 @@
           <w:sz w:val="18"/>
           <w:szCs w:val="18"/>
         </w:rPr>
-        <w:t>├──</w:t>
-      </w:r>
-      <w:r>
-        <w:rPr>
-          <w:rFonts w:hint="eastAsia"/>
-          <w:sz w:val="18"/>
-          <w:szCs w:val="18"/>
-        </w:rPr>
-        <w:t xml:space="preserve"> index.html</w:t>
+        <w:t>│</w:t>
+      </w:r>
+      <w:r>
+        <w:rPr>
+          <w:rFonts w:hint="eastAsia"/>
+          <w:sz w:val="18"/>
+          <w:szCs w:val="18"/>
+        </w:rPr>
+        <w:t xml:space="preserve">   </w:t>
+      </w:r>
+      <w:r>
+        <w:rPr>
+          <w:rFonts w:hint="eastAsia"/>
+          <w:sz w:val="18"/>
+          <w:szCs w:val="18"/>
+        </w:rPr>
+        <w:t>└──</w:t>
+      </w:r>
+      <w:r>
+        <w:rPr>
+          <w:rFonts w:hint="eastAsia"/>
+          <w:sz w:val="18"/>
+          <w:szCs w:val="18"/>
+        </w:rPr>
+        <w:t xml:space="preserve"> App.</w:t>
+      </w:r>
+      <w:r>
+        <w:rPr>
+          <w:sz w:val="18"/>
+          <w:szCs w:val="18"/>
+        </w:rPr>
+        <w:t>jsx</w:t>
+      </w:r>
+      <w:r>
+        <w:rPr>
+          <w:rFonts w:hint="eastAsia"/>
+          <w:sz w:val="18"/>
+          <w:szCs w:val="18"/>
+        </w:rPr>
+        <w:t xml:space="preserve">           </w:t>
+      </w:r>
+      <w:r>
+        <w:rPr>
+          <w:sz w:val="18"/>
+          <w:szCs w:val="18"/>
+        </w:rPr>
+        <w:tab/>
+      </w:r>
+      <w:r>
+        <w:rPr>
+          <w:sz w:val="18"/>
+          <w:szCs w:val="18"/>
+        </w:rPr>
+        <w:tab/>
+      </w:r>
+      <w:r>
+        <w:rPr>
+          <w:rFonts w:hint="eastAsia"/>
+          <w:sz w:val="18"/>
+          <w:szCs w:val="18"/>
+        </w:rPr>
+        <w:t># App root</w:t>
       </w:r>
     </w:p>
     <w:p>
@@ -5764,18 +5603,8 @@
           <w:sz w:val="18"/>
           <w:szCs w:val="18"/>
         </w:rPr>
-        <w:t xml:space="preserve"> </w:t>
-      </w:r>
-      <w:proofErr w:type="spellStart"/>
-      <w:r>
-        <w:rPr>
-          <w:rFonts w:hint="eastAsia"/>
-          <w:sz w:val="18"/>
-          <w:szCs w:val="18"/>
-        </w:rPr>
-        <w:t>vite.config.ts</w:t>
-      </w:r>
-      <w:proofErr w:type="spellEnd"/>
+        <w:t xml:space="preserve"> index.html</w:t>
+      </w:r>
     </w:p>
     <w:p>
       <w:pPr>
@@ -5808,26 +5637,16 @@
           <w:sz w:val="18"/>
           <w:szCs w:val="18"/>
         </w:rPr>
-        <w:t>└──</w:t>
-      </w:r>
-      <w:r>
-        <w:rPr>
-          <w:rFonts w:hint="eastAsia"/>
-          <w:sz w:val="18"/>
-          <w:szCs w:val="18"/>
-        </w:rPr>
-        <w:t xml:space="preserve"> </w:t>
-      </w:r>
-      <w:proofErr w:type="spellStart"/>
-      <w:r>
-        <w:rPr>
-          <w:rFonts w:hint="eastAsia"/>
-          <w:sz w:val="18"/>
-          <w:szCs w:val="18"/>
-        </w:rPr>
-        <w:t>package.json</w:t>
-      </w:r>
-      <w:proofErr w:type="spellEnd"/>
+        <w:t>├──</w:t>
+      </w:r>
+      <w:r>
+        <w:rPr>
+          <w:rFonts w:hint="eastAsia"/>
+          <w:sz w:val="18"/>
+          <w:szCs w:val="18"/>
+        </w:rPr>
+        <w:t xml:space="preserve"> vite.config.ts</w:t>
+      </w:r>
     </w:p>
     <w:p>
       <w:pPr>
@@ -5844,15 +5663,31 @@
           <w:sz w:val="18"/>
           <w:szCs w:val="18"/>
         </w:rPr>
-        <w:t>├──</w:t>
-      </w:r>
-      <w:r>
-        <w:rPr>
-          <w:rFonts w:hint="eastAsia"/>
-          <w:sz w:val="18"/>
-          <w:szCs w:val="18"/>
-        </w:rPr>
-        <w:t xml:space="preserve"> nginx/</w:t>
+        <w:t>│</w:t>
+      </w:r>
+      <w:r>
+        <w:rPr>
+          <w:rFonts w:hint="eastAsia"/>
+          <w:sz w:val="18"/>
+          <w:szCs w:val="18"/>
+        </w:rPr>
+        <w:t xml:space="preserve">   </w:t>
+      </w:r>
+      <w:r>
+        <w:rPr>
+          <w:rFonts w:hint="eastAsia"/>
+          <w:sz w:val="18"/>
+          <w:szCs w:val="18"/>
+        </w:rPr>
+        <w:t>└──</w:t>
+      </w:r>
+      <w:r>
+        <w:rPr>
+          <w:rFonts w:hint="eastAsia"/>
+          <w:sz w:val="18"/>
+          <w:szCs w:val="18"/>
+        </w:rPr>
+        <w:t xml:space="preserve"> package.json</w:t>
       </w:r>
     </w:p>
     <w:p>
@@ -5870,64 +5705,15 @@
           <w:sz w:val="18"/>
           <w:szCs w:val="18"/>
         </w:rPr>
-        <w:t>│</w:t>
-      </w:r>
-      <w:r>
-        <w:rPr>
-          <w:rFonts w:hint="eastAsia"/>
-          <w:sz w:val="18"/>
-          <w:szCs w:val="18"/>
-        </w:rPr>
-        <w:t xml:space="preserve">   </w:t>
-      </w:r>
-      <w:r>
-        <w:rPr>
-          <w:rFonts w:hint="eastAsia"/>
-          <w:sz w:val="18"/>
-          <w:szCs w:val="18"/>
-        </w:rPr>
-        <w:t>└──</w:t>
-      </w:r>
-      <w:r>
-        <w:rPr>
-          <w:rFonts w:hint="eastAsia"/>
-          <w:sz w:val="18"/>
-          <w:szCs w:val="18"/>
-        </w:rPr>
-        <w:t xml:space="preserve"> </w:t>
-      </w:r>
-      <w:proofErr w:type="spellStart"/>
-      <w:r>
-        <w:rPr>
-          <w:rFonts w:hint="eastAsia"/>
-          <w:sz w:val="18"/>
-          <w:szCs w:val="18"/>
-        </w:rPr>
-        <w:t>default.conf</w:t>
-      </w:r>
-      <w:proofErr w:type="spellEnd"/>
-      <w:r>
-        <w:rPr>
-          <w:rFonts w:hint="eastAsia"/>
-          <w:sz w:val="18"/>
-          <w:szCs w:val="18"/>
-        </w:rPr>
-        <w:t xml:space="preserve">          </w:t>
-      </w:r>
-      <w:r>
-        <w:rPr>
-          <w:sz w:val="18"/>
-          <w:szCs w:val="18"/>
-        </w:rPr>
-        <w:tab/>
-      </w:r>
-      <w:r>
-        <w:rPr>
-          <w:rFonts w:hint="eastAsia"/>
-          <w:sz w:val="18"/>
-          <w:szCs w:val="18"/>
-        </w:rPr>
-        <w:t># Nginx config (serves React + proxies API)</w:t>
+        <w:t>├──</w:t>
+      </w:r>
+      <w:r>
+        <w:rPr>
+          <w:rFonts w:hint="eastAsia"/>
+          <w:sz w:val="18"/>
+          <w:szCs w:val="18"/>
+        </w:rPr>
+        <w:t xml:space="preserve"> nginx/</w:t>
       </w:r>
     </w:p>
     <w:p>
@@ -5945,15 +5731,47 @@
           <w:sz w:val="18"/>
           <w:szCs w:val="18"/>
         </w:rPr>
-        <w:t>├──</w:t>
-      </w:r>
-      <w:r>
-        <w:rPr>
-          <w:rFonts w:hint="eastAsia"/>
-          <w:sz w:val="18"/>
-          <w:szCs w:val="18"/>
-        </w:rPr>
-        <w:t xml:space="preserve"> .env                      </w:t>
+        <w:t>│</w:t>
+      </w:r>
+      <w:r>
+        <w:rPr>
+          <w:rFonts w:hint="eastAsia"/>
+          <w:sz w:val="18"/>
+          <w:szCs w:val="18"/>
+        </w:rPr>
+        <w:t xml:space="preserve">   </w:t>
+      </w:r>
+      <w:r>
+        <w:rPr>
+          <w:rFonts w:hint="eastAsia"/>
+          <w:sz w:val="18"/>
+          <w:szCs w:val="18"/>
+        </w:rPr>
+        <w:t>└──</w:t>
+      </w:r>
+      <w:r>
+        <w:rPr>
+          <w:rFonts w:hint="eastAsia"/>
+          <w:sz w:val="18"/>
+          <w:szCs w:val="18"/>
+        </w:rPr>
+        <w:t xml:space="preserve"> </w:t>
+      </w:r>
+      <w:r>
+        <w:rPr>
+          <w:rFonts w:hint="eastAsia"/>
+          <w:sz w:val="18"/>
+          <w:szCs w:val="18"/>
+        </w:rPr>
+        <w:t>nginx</w:t>
+      </w:r>
+      <w:r>
+        <w:rPr>
+          <w:rFonts w:hint="eastAsia"/>
+          <w:sz w:val="18"/>
+          <w:szCs w:val="18"/>
+        </w:rPr>
+        <w:t xml:space="preserve">.conf          </w:t>
       </w:r>
       <w:r>
         <w:rPr>
@@ -5964,18 +5782,11 @@
       </w:r>
       <w:r>
         <w:rPr>
-          <w:sz w:val="18"/>
-          <w:szCs w:val="18"/>
-        </w:rPr>
-        <w:tab/>
-      </w:r>
-      <w:r>
-        <w:rPr>
-          <w:rFonts w:hint="eastAsia"/>
-          <w:sz w:val="18"/>
-          <w:szCs w:val="18"/>
-        </w:rPr>
-        <w:t># Shared env vars (DB URL, Redis, secrets)</w:t>
+          <w:rFonts w:hint="eastAsia"/>
+          <w:sz w:val="18"/>
+          <w:szCs w:val="18"/>
+        </w:rPr>
+        <w:t># Nginx config (serves React + proxies API)</w:t>
       </w:r>
     </w:p>
     <w:p>
@@ -6110,33 +5921,14 @@
           <w:sz w:val="18"/>
           <w:szCs w:val="18"/>
         </w:rPr>
-        <w:t xml:space="preserve"># Launch script (alembic + </w:t>
-      </w:r>
-      <w:proofErr w:type="spellStart"/>
-      <w:r>
-        <w:rPr>
-          <w:rFonts w:hint="eastAsia"/>
-          <w:sz w:val="18"/>
-          <w:szCs w:val="18"/>
-        </w:rPr>
-        <w:t>uvicorn</w:t>
-      </w:r>
-      <w:proofErr w:type="spellEnd"/>
-      <w:r>
-        <w:rPr>
-          <w:rFonts w:hint="eastAsia"/>
-          <w:sz w:val="18"/>
-          <w:szCs w:val="18"/>
-        </w:rPr>
-        <w:t xml:space="preserve"> + frontend)</w:t>
+        <w:t># Launch script (alembic + uvicorn + frontend)</w:t>
       </w:r>
     </w:p>
     <w:p>
       <w:pPr>
         <w:pStyle w:val="Heading3"/>
       </w:pPr>
-      <w:bookmarkStart w:id="20" w:name="_Toc201660419"/>
-      <w:bookmarkStart w:id="21" w:name="_Toc201660421"/>
+      <w:bookmarkStart w:id="20" w:name="_Toc201773167"/>
       <w:r>
         <w:t xml:space="preserve">Hybrid MVC </w:t>
       </w:r>
@@ -6168,15 +5960,7 @@
         <w:t xml:space="preserve">software architecture pattern </w:t>
       </w:r>
       <w:r>
-        <w:t>and real-time client-server sync: backend Models are mutated via controller logic (</w:t>
-      </w:r>
-      <w:proofErr w:type="spellStart"/>
-      <w:r>
-        <w:t>FastAPI</w:t>
-      </w:r>
-      <w:proofErr w:type="spellEnd"/>
-      <w:r>
-        <w:t>), and changes are streamed to the frontend where lightweight client-side models are reconstructed and rendered. This allows authoritative world logic on the server while providing responsive client-side views.</w:t>
+        <w:t>and real-time client-server sync: backend Models are mutated via controller logic (FastAPI), and changes are streamed to the frontend where lightweight client-side models are reconstructed and rendered. This allows authoritative world logic on the server while providing responsive client-side views.</w:t>
       </w:r>
     </w:p>
     <w:p>
@@ -6217,7 +6001,7 @@
                     </pic:cNvPicPr>
                   </pic:nvPicPr>
                   <pic:blipFill rotWithShape="1">
-                    <a:blip r:embed="rId24" cstate="print">
+                    <a:blip r:embed="rId20" cstate="print">
                       <a:extLst>
                         <a:ext uri="{28A0092B-C50C-407E-A947-70E740481C1C}">
                           <a14:useLocalDpi xmlns:a14="http://schemas.microsoft.com/office/drawing/2010/main" val="0"/>
@@ -6277,6 +6061,7 @@
       <w:pPr>
         <w:pStyle w:val="Heading2"/>
       </w:pPr>
+      <w:bookmarkStart w:id="21" w:name="_Toc201773168"/>
       <w:r>
         <w:t>(</w:t>
       </w:r>
@@ -6501,7 +6286,7 @@
       <w:pPr>
         <w:pStyle w:val="Heading3"/>
       </w:pPr>
-      <w:bookmarkStart w:id="22" w:name="_Toc201660422"/>
+      <w:bookmarkStart w:id="22" w:name="_Toc201773169"/>
       <w:r>
         <w:t>Mock-Up</w:t>
       </w:r>
@@ -6524,13 +6309,8 @@
         <w:t xml:space="preserve"> – </w:t>
       </w:r>
       <w:r>
-        <w:t xml:space="preserve">HTML </w:t>
-      </w:r>
-      <w:proofErr w:type="spellStart"/>
-      <w:r>
-        <w:t>Mockup</w:t>
-      </w:r>
-      <w:proofErr w:type="spellEnd"/>
+        <w:t>HTML Mockup</w:t>
+      </w:r>
     </w:p>
     <w:p>
       <w:r>
@@ -6563,6 +6343,9 @@
         <w:pStyle w:val="NoSpacing"/>
       </w:pPr>
       <w:r>
+        <w:rPr>
+          <w:noProof/>
+        </w:rPr>
         <w:lastRenderedPageBreak/>
         <w:drawing>
           <wp:inline distT="0" distB="0" distL="0" distR="0" wp14:anchorId="1BD714CE" wp14:editId="787018FB">
@@ -6580,7 +6363,7 @@
                     <pic:cNvPicPr/>
                   </pic:nvPicPr>
                   <pic:blipFill>
-                    <a:blip r:embed="rId25"/>
+                    <a:blip r:embed="rId21"/>
                     <a:stretch>
                       <a:fillRect/>
                     </a:stretch>
@@ -6654,7 +6437,10 @@
     </w:p>
     <w:p>
       <w:r>
-        <w:t>This is just a component that sits, embedded</w:t>
+        <w:t xml:space="preserve">The Game GUI’s is </w:t>
+      </w:r>
+      <w:r>
+        <w:t>just a component that sits, embedded</w:t>
       </w:r>
       <w:r>
         <w:t>,</w:t>
@@ -6671,18 +6457,414 @@
       <w:pPr>
         <w:pStyle w:val="Heading3"/>
       </w:pPr>
-      <w:bookmarkStart w:id="23" w:name="_Toc201660423"/>
+      <w:bookmarkStart w:id="23" w:name="_Toc201773170"/>
       <w:r>
         <w:t>Systems Design</w:t>
       </w:r>
       <w:bookmarkEnd w:id="23"/>
     </w:p>
+    <w:p>
+      <w:pPr>
+        <w:pStyle w:val="Heading4"/>
+      </w:pPr>
+      <w:r>
+        <w:t>Design Considerations</w:t>
+      </w:r>
+    </w:p>
+    <w:p>
+      <w:r>
+        <w:t xml:space="preserve">The following standard design </w:t>
+      </w:r>
+      <w:r>
+        <w:t>considerations</w:t>
+      </w:r>
+      <w:r>
+        <w:t xml:space="preserve"> are taken into account when designing and developing the project’s frontend’s application:</w:t>
+      </w:r>
+    </w:p>
+    <w:p>
+      <w:pPr>
+        <w:pStyle w:val="ListParagraph"/>
+        <w:numPr>
+          <w:ilvl w:val="0"/>
+          <w:numId w:val="20"/>
+        </w:numPr>
+      </w:pPr>
+      <w:r>
+        <w:rPr>
+          <w:b/>
+          <w:bCs/>
+        </w:rPr>
+        <w:t>Separation of Concerns</w:t>
+      </w:r>
+      <w:r>
+        <w:t>: Keep UI, game logic, and data/services separate.</w:t>
+      </w:r>
+    </w:p>
+    <w:p>
+      <w:pPr>
+        <w:pStyle w:val="ListParagraph"/>
+        <w:numPr>
+          <w:ilvl w:val="0"/>
+          <w:numId w:val="20"/>
+        </w:numPr>
+      </w:pPr>
+      <w:r>
+        <w:rPr>
+          <w:b/>
+          <w:bCs/>
+        </w:rPr>
+        <w:t>Reusability</w:t>
+      </w:r>
+      <w:r>
+        <w:t>: Services and hooks can be reused across scenes and components.</w:t>
+      </w:r>
+    </w:p>
+    <w:p>
+      <w:pPr>
+        <w:pStyle w:val="ListParagraph"/>
+        <w:numPr>
+          <w:ilvl w:val="0"/>
+          <w:numId w:val="20"/>
+        </w:numPr>
+      </w:pPr>
+      <w:r>
+        <w:rPr>
+          <w:b/>
+          <w:bCs/>
+        </w:rPr>
+        <w:t>Scalability</w:t>
+      </w:r>
+      <w:r>
+        <w:t>: Structure supports adding new features (scenes, services, UI) without major refactoring.</w:t>
+      </w:r>
+    </w:p>
+    <w:p>
+      <w:pPr>
+        <w:pStyle w:val="ListParagraph"/>
+        <w:numPr>
+          <w:ilvl w:val="0"/>
+          <w:numId w:val="20"/>
+        </w:numPr>
+      </w:pPr>
+      <w:r>
+        <w:rPr>
+          <w:b/>
+          <w:bCs/>
+        </w:rPr>
+        <w:t>Responsiveness</w:t>
+      </w:r>
+      <w:r>
+        <w:t>: Phaser canvas resizes with its parent container.</w:t>
+      </w:r>
+      <w:r>
+        <w:t xml:space="preserve"> </w:t>
+      </w:r>
+      <w:r>
+        <w:t>The React website itself</w:t>
+      </w:r>
+      <w:r>
+        <w:t xml:space="preserve"> to</w:t>
+      </w:r>
+      <w:r>
+        <w:t xml:space="preserve"> have layout considerations</w:t>
+      </w:r>
+      <w:r>
+        <w:t xml:space="preserve"> across 3 main aspect ratios: 21:9, 16:</w:t>
+      </w:r>
+      <w:r>
+        <w:t>9 and</w:t>
+      </w:r>
+      <w:r>
+        <w:t xml:space="preserve"> 9:16, with </w:t>
+      </w:r>
+      <w:r>
+        <w:t>an approximately</w:t>
+      </w:r>
+      <w:r>
+        <w:t xml:space="preserve"> </w:t>
+      </w:r>
+      <w:r>
+        <w:t>20</w:t>
+      </w:r>
+      <w:r>
+        <w:t xml:space="preserve">% responsive buffer </w:t>
+      </w:r>
+      <w:r>
+        <w:t>between each.</w:t>
+      </w:r>
+    </w:p>
+    <w:p>
+      <w:pPr>
+        <w:pStyle w:val="ListParagraph"/>
+        <w:numPr>
+          <w:ilvl w:val="0"/>
+          <w:numId w:val="20"/>
+        </w:numPr>
+      </w:pPr>
+      <w:r>
+        <w:rPr>
+          <w:b/>
+          <w:bCs/>
+        </w:rPr>
+        <w:t>Clean Lifecycle Management</w:t>
+      </w:r>
+      <w:r>
+        <w:t>: Properly create/destroy</w:t>
+      </w:r>
+      <w:r>
+        <w:t>, or mount/unmount</w:t>
+      </w:r>
+      <w:r>
+        <w:t xml:space="preserve"> game instances</w:t>
+      </w:r>
+      <w:r>
+        <w:t>, react components,</w:t>
+      </w:r>
+      <w:r>
+        <w:t xml:space="preserve"> and event listeners.</w:t>
+      </w:r>
+    </w:p>
+    <w:p>
+      <w:r>
+        <w:rPr>
+          <w:b/>
+          <w:bCs/>
+        </w:rPr>
+        <w:t>Note</w:t>
+      </w:r>
+      <w:r>
+        <w:t xml:space="preserve">: </w:t>
+      </w:r>
+      <w:r>
+        <w:t xml:space="preserve">Refer to the “Proposed Project Folder Structure” section above </w:t>
+      </w:r>
+      <w:r>
+        <w:t xml:space="preserve">as you read the next few </w:t>
+      </w:r>
+      <w:r>
+        <w:t>document subsections</w:t>
+      </w:r>
+      <w:r>
+        <w:t>.</w:t>
+      </w:r>
+    </w:p>
+    <w:p>
+      <w:pPr>
+        <w:pStyle w:val="Heading4"/>
+      </w:pPr>
+      <w:r>
+        <w:t>Component &amp; Scene Structure</w:t>
+      </w:r>
+    </w:p>
+    <w:p>
+      <w:pPr>
+        <w:pStyle w:val="ListParagraph"/>
+        <w:numPr>
+          <w:ilvl w:val="0"/>
+          <w:numId w:val="21"/>
+        </w:numPr>
+      </w:pPr>
+      <w:r>
+        <w:t>React Components handle UI (menus, overlays, inventory panels).</w:t>
+      </w:r>
+    </w:p>
+    <w:p>
+      <w:pPr>
+        <w:pStyle w:val="ListParagraph"/>
+        <w:numPr>
+          <w:ilvl w:val="0"/>
+          <w:numId w:val="21"/>
+        </w:numPr>
+      </w:pPr>
+      <w:r>
+        <w:t>Phaser Scenes handle game logic and rendering (e.g., Overworld, Battle, Menu).</w:t>
+      </w:r>
+    </w:p>
+    <w:p>
+      <w:pPr>
+        <w:pStyle w:val="Heading4"/>
+      </w:pPr>
+      <w:r>
+        <w:lastRenderedPageBreak/>
+        <w:t>Services Layer (src/services/)</w:t>
+      </w:r>
+    </w:p>
+    <w:p>
+      <w:r>
+        <w:rPr>
+          <w:u w:val="single"/>
+        </w:rPr>
+        <w:t>Purpose</w:t>
+      </w:r>
+      <w:r>
+        <w:t>: Encapsulate logic not tied to UI or rendering. Promotes modularity and reusability.</w:t>
+      </w:r>
+    </w:p>
+    <w:p>
+      <w:r>
+        <w:rPr>
+          <w:u w:val="single"/>
+        </w:rPr>
+        <w:t>Examples</w:t>
+      </w:r>
+      <w:r>
+        <w:t>:</w:t>
+      </w:r>
+    </w:p>
+    <w:p>
+      <w:pPr>
+        <w:pStyle w:val="ListParagraph"/>
+        <w:numPr>
+          <w:ilvl w:val="0"/>
+          <w:numId w:val="22"/>
+        </w:numPr>
+      </w:pPr>
+      <w:r>
+        <w:t>playerService.js — Player stats, inventory, progression.</w:t>
+      </w:r>
+    </w:p>
+    <w:p>
+      <w:pPr>
+        <w:pStyle w:val="ListParagraph"/>
+        <w:numPr>
+          <w:ilvl w:val="0"/>
+          <w:numId w:val="22"/>
+        </w:numPr>
+      </w:pPr>
+      <w:r>
+        <w:t>gameStateService.js — Save/load/reset game state.</w:t>
+      </w:r>
+    </w:p>
+    <w:p>
+      <w:pPr>
+        <w:pStyle w:val="ListParagraph"/>
+        <w:numPr>
+          <w:ilvl w:val="0"/>
+          <w:numId w:val="22"/>
+        </w:numPr>
+      </w:pPr>
+      <w:r>
+        <w:t>mapService.js — Map loading and parsing.</w:t>
+      </w:r>
+    </w:p>
+    <w:p>
+      <w:pPr>
+        <w:pStyle w:val="ListParagraph"/>
+        <w:numPr>
+          <w:ilvl w:val="0"/>
+          <w:numId w:val="22"/>
+        </w:numPr>
+      </w:pPr>
+      <w:r>
+        <w:t>assetService.js — Asset preloading and management.</w:t>
+      </w:r>
+    </w:p>
+    <w:p>
+      <w:pPr>
+        <w:pStyle w:val="ListParagraph"/>
+        <w:numPr>
+          <w:ilvl w:val="0"/>
+          <w:numId w:val="22"/>
+        </w:numPr>
+      </w:pPr>
+      <w:r>
+        <w:t>apiService.js — HTTP requests to backend (leaderboards, saves).</w:t>
+      </w:r>
+    </w:p>
+    <w:p>
+      <w:pPr>
+        <w:pStyle w:val="ListParagraph"/>
+        <w:numPr>
+          <w:ilvl w:val="0"/>
+          <w:numId w:val="22"/>
+        </w:numPr>
+      </w:pPr>
+      <w:r>
+        <w:t>websocketService.js — Real-time multiplayer or chat via WebSockets.</w:t>
+      </w:r>
+    </w:p>
+    <w:p>
+      <w:pPr>
+        <w:pStyle w:val="Heading4"/>
+      </w:pPr>
+      <w:r>
+        <w:t>Hooks Layer (src/hooks/)</w:t>
+      </w:r>
+    </w:p>
+    <w:p>
+      <w:r>
+        <w:rPr>
+          <w:u w:val="single"/>
+        </w:rPr>
+        <w:t>Purpose</w:t>
+      </w:r>
+      <w:r>
+        <w:t>: Bridge React state/UI with service logic (e.g., usePlayer, useGameState).</w:t>
+      </w:r>
+    </w:p>
+    <w:p>
+      <w:pPr>
+        <w:pStyle w:val="Heading4"/>
+      </w:pPr>
+      <w:r>
+        <w:t>Abstract Architecture</w:t>
+      </w:r>
+      <w:r>
+        <w:t xml:space="preserve"> </w:t>
+      </w:r>
+      <w:r>
+        <w:t>–</w:t>
+      </w:r>
+      <w:r>
+        <w:t xml:space="preserve"> Frontend</w:t>
+      </w:r>
+    </w:p>
+    <w:p>
+      <w:r>
+        <w:rPr>
+          <w:b/>
+          <w:bCs/>
+        </w:rPr>
+        <w:t>Note</w:t>
+      </w:r>
+      <w:r>
+        <w:t xml:space="preserve">: The following descriptions and illustrations are </w:t>
+      </w:r>
+      <w:r>
+        <w:t xml:space="preserve">not the definitive </w:t>
+      </w:r>
+      <w:r>
+        <w:t>schemas</w:t>
+      </w:r>
+      <w:r>
+        <w:t xml:space="preserve"> for the </w:t>
+      </w:r>
+      <w:r>
+        <w:t>frontend but</w:t>
+      </w:r>
+      <w:r>
+        <w:t xml:space="preserve"> are </w:t>
+      </w:r>
+      <w:r>
+        <w:t>a draft of an ever evolving/changing design.</w:t>
+      </w:r>
+    </w:p>
     <w:p/>
     <w:p>
       <w:pPr>
+        <w:pStyle w:val="Heading4"/>
+      </w:pPr>
+      <w:r>
+        <w:t>Class Diagrams</w:t>
+      </w:r>
+    </w:p>
+    <w:p/>
+    <w:p>
+      <w:pPr>
         <w:pStyle w:val="Heading2"/>
       </w:pPr>
-      <w:bookmarkStart w:id="24" w:name="_Toc201660424"/>
+      <w:bookmarkStart w:id="24" w:name="_Toc201773171"/>
       <w:r>
         <w:t>(</w:t>
       </w:r>
@@ -6720,7 +6902,7 @@
         <w:br w:type="page"/>
       </w:r>
     </w:p>
-    <w:bookmarkStart w:id="25" w:name="_Toc201660425" w:displacedByCustomXml="next"/>
+    <w:bookmarkStart w:id="25" w:name="_Toc201773172" w:displacedByCustomXml="next"/>
     <w:sdt>
       <w:sdtPr>
         <w:rPr>
@@ -6884,16 +7066,6 @@
   <w:p>
     <w:pPr>
       <w:pStyle w:val="Footer"/>
-    </w:pPr>
-  </w:p>
-</w:ftr>
-</file>
-
-<file path=word/footer2.xml><?xml version="1.0" encoding="utf-8"?>
-<w:ftr xmlns:wpc="http://schemas.microsoft.com/office/word/2010/wordprocessingCanvas" xmlns:cx="http://schemas.microsoft.com/office/drawing/2014/chartex" xmlns:cx1="http://schemas.microsoft.com/office/drawing/2015/9/8/chartex" xmlns:cx2="http://schemas.microsoft.com/office/drawing/2015/10/21/chartex" xmlns:cx3="http://schemas.microsoft.com/office/drawing/2016/5/9/chartex" xmlns:cx4="http://schemas.microsoft.com/office/drawing/2016/5/10/chartex" xmlns:cx5="http://schemas.microsoft.com/office/drawing/2016/5/11/chartex" xmlns:cx6="http://schemas.microsoft.com/office/drawing/2016/5/12/chartex" xmlns:cx7="http://schemas.microsoft.com/office/drawing/2016/5/13/chartex" xmlns:cx8="http://schemas.microsoft.com/office/drawing/2016/5/14/chartex" xmlns:mc="http://schemas.openxmlformats.org/markup-compatibility/2006" xmlns:aink="http://schemas.microsoft.com/office/drawing/2016/ink" xmlns:am3d="http://schemas.microsoft.com/office/drawing/2017/model3d" xmlns:o="urn:schemas-microsoft-com:office:office" xmlns:oel="http://schemas.microsoft.com/office/2019/extlst" xmlns:r="http://schemas.openxmlformats.org/officeDocument/2006/relationships" xmlns:m="http://schemas.openxmlformats.org/officeDocument/2006/math" xmlns:v="urn:schemas-microsoft-com:vml" xmlns:wp14="http://schemas.microsoft.com/office/word/2010/wordprocessingDrawing" xmlns:wp="http://schemas.openxmlformats.org/drawingml/2006/wordprocessingDrawing" xmlns:w10="urn:schemas-microsoft-com:office:word" xmlns:w="http://schemas.openxmlformats.org/wordprocessingml/2006/main" xmlns:w14="http://schemas.microsoft.com/office/word/2010/wordml" xmlns:w15="http://schemas.microsoft.com/office/word/2012/wordml" xmlns:w16cex="http://schemas.microsoft.com/office/word/2018/wordml/cex" xmlns:w16cid="http://schemas.microsoft.com/office/word/2016/wordml/cid" xmlns:w16="http://schemas.microsoft.com/office/word/2018/wordml" xmlns:w16du="http://schemas.microsoft.com/office/word/2023/wordml/word16du" xmlns:w16sdtdh="http://schemas.microsoft.com/office/word/2020/wordml/sdtdatahash" xmlns:w16sdtfl="http://schemas.microsoft.com/office/word/2024/wordml/sdtformatlock" xmlns:w16se="http://schemas.microsoft.com/office/word/2015/wordml/symex" xmlns:wpg="http://schemas.microsoft.com/office/word/2010/wordprocessingGroup" xmlns:wpi="http://schemas.microsoft.com/office/word/2010/wordprocessingInk" xmlns:wne="http://schemas.microsoft.com/office/word/2006/wordml" xmlns:wps="http://schemas.microsoft.com/office/word/2010/wordprocessingShape" mc:Ignorable="w14 w15 w16se w16cid w16 w16cex w16sdtdh w16sdtfl w16du wp14">
-  <w:p>
-    <w:pPr>
-      <w:pStyle w:val="Footer"/>
       <w:rPr>
         <w:color w:val="595959" w:themeColor="text1" w:themeTint="A6"/>
         <w:sz w:val="18"/>
@@ -7040,16 +7212,6 @@
       </w:rPr>
       <w:fldChar w:fldCharType="end"/>
     </w:r>
-  </w:p>
-</w:ftr>
-</file>
-
-<file path=word/footer3.xml><?xml version="1.0" encoding="utf-8"?>
-<w:ftr xmlns:wpc="http://schemas.microsoft.com/office/word/2010/wordprocessingCanvas" xmlns:cx="http://schemas.microsoft.com/office/drawing/2014/chartex" xmlns:cx1="http://schemas.microsoft.com/office/drawing/2015/9/8/chartex" xmlns:cx2="http://schemas.microsoft.com/office/drawing/2015/10/21/chartex" xmlns:cx3="http://schemas.microsoft.com/office/drawing/2016/5/9/chartex" xmlns:cx4="http://schemas.microsoft.com/office/drawing/2016/5/10/chartex" xmlns:cx5="http://schemas.microsoft.com/office/drawing/2016/5/11/chartex" xmlns:cx6="http://schemas.microsoft.com/office/drawing/2016/5/12/chartex" xmlns:cx7="http://schemas.microsoft.com/office/drawing/2016/5/13/chartex" xmlns:cx8="http://schemas.microsoft.com/office/drawing/2016/5/14/chartex" xmlns:mc="http://schemas.openxmlformats.org/markup-compatibility/2006" xmlns:aink="http://schemas.microsoft.com/office/drawing/2016/ink" xmlns:am3d="http://schemas.microsoft.com/office/drawing/2017/model3d" xmlns:o="urn:schemas-microsoft-com:office:office" xmlns:oel="http://schemas.microsoft.com/office/2019/extlst" xmlns:r="http://schemas.openxmlformats.org/officeDocument/2006/relationships" xmlns:m="http://schemas.openxmlformats.org/officeDocument/2006/math" xmlns:v="urn:schemas-microsoft-com:vml" xmlns:wp14="http://schemas.microsoft.com/office/word/2010/wordprocessingDrawing" xmlns:wp="http://schemas.openxmlformats.org/drawingml/2006/wordprocessingDrawing" xmlns:w10="urn:schemas-microsoft-com:office:word" xmlns:w="http://schemas.openxmlformats.org/wordprocessingml/2006/main" xmlns:w14="http://schemas.microsoft.com/office/word/2010/wordml" xmlns:w15="http://schemas.microsoft.com/office/word/2012/wordml" xmlns:w16cex="http://schemas.microsoft.com/office/word/2018/wordml/cex" xmlns:w16cid="http://schemas.microsoft.com/office/word/2016/wordml/cid" xmlns:w16="http://schemas.microsoft.com/office/word/2018/wordml" xmlns:w16du="http://schemas.microsoft.com/office/word/2023/wordml/word16du" xmlns:w16sdtdh="http://schemas.microsoft.com/office/word/2020/wordml/sdtdatahash" xmlns:w16sdtfl="http://schemas.microsoft.com/office/word/2024/wordml/sdtformatlock" xmlns:w16se="http://schemas.microsoft.com/office/word/2015/wordml/symex" xmlns:wpg="http://schemas.microsoft.com/office/word/2010/wordprocessingGroup" xmlns:wpi="http://schemas.microsoft.com/office/word/2010/wordprocessingInk" xmlns:wne="http://schemas.microsoft.com/office/word/2006/wordml" xmlns:wps="http://schemas.microsoft.com/office/word/2010/wordprocessingShape" mc:Ignorable="w14 w15 w16se w16cid w16 w16cex w16sdtdh w16sdtfl w16du wp14">
-  <w:p>
-    <w:pPr>
-      <w:pStyle w:val="Footer"/>
-    </w:pPr>
   </w:p>
 </w:ftr>
 </file>
@@ -7084,16 +7246,6 @@
   <w:p>
     <w:pPr>
       <w:pStyle w:val="Header"/>
-    </w:pPr>
-  </w:p>
-</w:hdr>
-</file>
-
-<file path=word/header2.xml><?xml version="1.0" encoding="utf-8"?>
-<w:hdr xmlns:wpc="http://schemas.microsoft.com/office/word/2010/wordprocessingCanvas" xmlns:cx="http://schemas.microsoft.com/office/drawing/2014/chartex" xmlns:cx1="http://schemas.microsoft.com/office/drawing/2015/9/8/chartex" xmlns:cx2="http://schemas.microsoft.com/office/drawing/2015/10/21/chartex" xmlns:cx3="http://schemas.microsoft.com/office/drawing/2016/5/9/chartex" xmlns:cx4="http://schemas.microsoft.com/office/drawing/2016/5/10/chartex" xmlns:cx5="http://schemas.microsoft.com/office/drawing/2016/5/11/chartex" xmlns:cx6="http://schemas.microsoft.com/office/drawing/2016/5/12/chartex" xmlns:cx7="http://schemas.microsoft.com/office/drawing/2016/5/13/chartex" xmlns:cx8="http://schemas.microsoft.com/office/drawing/2016/5/14/chartex" xmlns:mc="http://schemas.openxmlformats.org/markup-compatibility/2006" xmlns:aink="http://schemas.microsoft.com/office/drawing/2016/ink" xmlns:am3d="http://schemas.microsoft.com/office/drawing/2017/model3d" xmlns:o="urn:schemas-microsoft-com:office:office" xmlns:oel="http://schemas.microsoft.com/office/2019/extlst" xmlns:r="http://schemas.openxmlformats.org/officeDocument/2006/relationships" xmlns:m="http://schemas.openxmlformats.org/officeDocument/2006/math" xmlns:v="urn:schemas-microsoft-com:vml" xmlns:wp14="http://schemas.microsoft.com/office/word/2010/wordprocessingDrawing" xmlns:wp="http://schemas.openxmlformats.org/drawingml/2006/wordprocessingDrawing" xmlns:w10="urn:schemas-microsoft-com:office:word" xmlns:w="http://schemas.openxmlformats.org/wordprocessingml/2006/main" xmlns:w14="http://schemas.microsoft.com/office/word/2010/wordml" xmlns:w15="http://schemas.microsoft.com/office/word/2012/wordml" xmlns:w16cex="http://schemas.microsoft.com/office/word/2018/wordml/cex" xmlns:w16cid="http://schemas.microsoft.com/office/word/2016/wordml/cid" xmlns:w16="http://schemas.microsoft.com/office/word/2018/wordml" xmlns:w16du="http://schemas.microsoft.com/office/word/2023/wordml/word16du" xmlns:w16sdtdh="http://schemas.microsoft.com/office/word/2020/wordml/sdtdatahash" xmlns:w16sdtfl="http://schemas.microsoft.com/office/word/2024/wordml/sdtformatlock" xmlns:w16se="http://schemas.microsoft.com/office/word/2015/wordml/symex" xmlns:wpg="http://schemas.microsoft.com/office/word/2010/wordprocessingGroup" xmlns:wpi="http://schemas.microsoft.com/office/word/2010/wordprocessingInk" xmlns:wne="http://schemas.microsoft.com/office/word/2006/wordml" xmlns:wps="http://schemas.microsoft.com/office/word/2010/wordprocessingShape" mc:Ignorable="w14 w15 w16se w16cid w16 w16cex w16sdtdh w16sdtfl w16du wp14">
-  <w:p>
-    <w:pPr>
-      <w:pStyle w:val="Header"/>
       <w:rPr>
         <w:color w:val="595959" w:themeColor="text1" w:themeTint="A6"/>
         <w:sz w:val="18"/>
@@ -7179,7 +7331,7 @@
         <w:sz w:val="18"/>
         <w:szCs w:val="18"/>
       </w:rPr>
-      <w:t>24/06/2025</w:t>
+      <w:t>25/06/2025</w:t>
     </w:r>
     <w:r>
       <w:rPr>
@@ -7189,16 +7341,6 @@
       </w:rPr>
       <w:fldChar w:fldCharType="end"/>
     </w:r>
-  </w:p>
-</w:hdr>
-</file>
-
-<file path=word/header3.xml><?xml version="1.0" encoding="utf-8"?>
-<w:hdr xmlns:wpc="http://schemas.microsoft.com/office/word/2010/wordprocessingCanvas" xmlns:cx="http://schemas.microsoft.com/office/drawing/2014/chartex" xmlns:cx1="http://schemas.microsoft.com/office/drawing/2015/9/8/chartex" xmlns:cx2="http://schemas.microsoft.com/office/drawing/2015/10/21/chartex" xmlns:cx3="http://schemas.microsoft.com/office/drawing/2016/5/9/chartex" xmlns:cx4="http://schemas.microsoft.com/office/drawing/2016/5/10/chartex" xmlns:cx5="http://schemas.microsoft.com/office/drawing/2016/5/11/chartex" xmlns:cx6="http://schemas.microsoft.com/office/drawing/2016/5/12/chartex" xmlns:cx7="http://schemas.microsoft.com/office/drawing/2016/5/13/chartex" xmlns:cx8="http://schemas.microsoft.com/office/drawing/2016/5/14/chartex" xmlns:mc="http://schemas.openxmlformats.org/markup-compatibility/2006" xmlns:aink="http://schemas.microsoft.com/office/drawing/2016/ink" xmlns:am3d="http://schemas.microsoft.com/office/drawing/2017/model3d" xmlns:o="urn:schemas-microsoft-com:office:office" xmlns:oel="http://schemas.microsoft.com/office/2019/extlst" xmlns:r="http://schemas.openxmlformats.org/officeDocument/2006/relationships" xmlns:m="http://schemas.openxmlformats.org/officeDocument/2006/math" xmlns:v="urn:schemas-microsoft-com:vml" xmlns:wp14="http://schemas.microsoft.com/office/word/2010/wordprocessingDrawing" xmlns:wp="http://schemas.openxmlformats.org/drawingml/2006/wordprocessingDrawing" xmlns:w10="urn:schemas-microsoft-com:office:word" xmlns:w="http://schemas.openxmlformats.org/wordprocessingml/2006/main" xmlns:w14="http://schemas.microsoft.com/office/word/2010/wordml" xmlns:w15="http://schemas.microsoft.com/office/word/2012/wordml" xmlns:w16cex="http://schemas.microsoft.com/office/word/2018/wordml/cex" xmlns:w16cid="http://schemas.microsoft.com/office/word/2016/wordml/cid" xmlns:w16="http://schemas.microsoft.com/office/word/2018/wordml" xmlns:w16du="http://schemas.microsoft.com/office/word/2023/wordml/word16du" xmlns:w16sdtdh="http://schemas.microsoft.com/office/word/2020/wordml/sdtdatahash" xmlns:w16sdtfl="http://schemas.microsoft.com/office/word/2024/wordml/sdtformatlock" xmlns:w16se="http://schemas.microsoft.com/office/word/2015/wordml/symex" xmlns:wpg="http://schemas.microsoft.com/office/word/2010/wordprocessingGroup" xmlns:wpi="http://schemas.microsoft.com/office/word/2010/wordprocessingInk" xmlns:wne="http://schemas.microsoft.com/office/word/2006/wordml" xmlns:wps="http://schemas.microsoft.com/office/word/2010/wordprocessingShape" mc:Ignorable="w14 w15 w16se w16cid w16 w16cex w16sdtdh w16sdtfl w16du wp14">
-  <w:p>
-    <w:pPr>
-      <w:pStyle w:val="Header"/>
-    </w:pPr>
   </w:p>
 </w:hdr>
 </file>
@@ -7319,6 +7461,119 @@
     </w:lvl>
   </w:abstractNum>
   <w:abstractNum w:abstractNumId="1" w15:restartNumberingAfterBreak="0">
+    <w:nsid w:val="02C60A84"/>
+    <w:multiLevelType w:val="hybridMultilevel"/>
+    <w:tmpl w:val="139E0D04"/>
+    <w:lvl w:ilvl="0" w:tplc="0C090001">
+      <w:start w:val="1"/>
+      <w:numFmt w:val="bullet"/>
+      <w:lvlText w:val=""/>
+      <w:lvlJc w:val="left"/>
+      <w:pPr>
+        <w:ind w:left="720" w:hanging="360"/>
+      </w:pPr>
+      <w:rPr>
+        <w:rFonts w:ascii="Symbol" w:hAnsi="Symbol" w:hint="default"/>
+      </w:rPr>
+    </w:lvl>
+    <w:lvl w:ilvl="1" w:tplc="0C090003" w:tentative="1">
+      <w:start w:val="1"/>
+      <w:numFmt w:val="bullet"/>
+      <w:lvlText w:val="o"/>
+      <w:lvlJc w:val="left"/>
+      <w:pPr>
+        <w:ind w:left="1440" w:hanging="360"/>
+      </w:pPr>
+      <w:rPr>
+        <w:rFonts w:ascii="Courier New" w:hAnsi="Courier New" w:cs="Courier New" w:hint="default"/>
+      </w:rPr>
+    </w:lvl>
+    <w:lvl w:ilvl="2" w:tplc="0C090005" w:tentative="1">
+      <w:start w:val="1"/>
+      <w:numFmt w:val="bullet"/>
+      <w:lvlText w:val=""/>
+      <w:lvlJc w:val="left"/>
+      <w:pPr>
+        <w:ind w:left="2160" w:hanging="360"/>
+      </w:pPr>
+      <w:rPr>
+        <w:rFonts w:ascii="Wingdings" w:hAnsi="Wingdings" w:hint="default"/>
+      </w:rPr>
+    </w:lvl>
+    <w:lvl w:ilvl="3" w:tplc="0C090001" w:tentative="1">
+      <w:start w:val="1"/>
+      <w:numFmt w:val="bullet"/>
+      <w:lvlText w:val=""/>
+      <w:lvlJc w:val="left"/>
+      <w:pPr>
+        <w:ind w:left="2880" w:hanging="360"/>
+      </w:pPr>
+      <w:rPr>
+        <w:rFonts w:ascii="Symbol" w:hAnsi="Symbol" w:hint="default"/>
+      </w:rPr>
+    </w:lvl>
+    <w:lvl w:ilvl="4" w:tplc="0C090003" w:tentative="1">
+      <w:start w:val="1"/>
+      <w:numFmt w:val="bullet"/>
+      <w:lvlText w:val="o"/>
+      <w:lvlJc w:val="left"/>
+      <w:pPr>
+        <w:ind w:left="3600" w:hanging="360"/>
+      </w:pPr>
+      <w:rPr>
+        <w:rFonts w:ascii="Courier New" w:hAnsi="Courier New" w:cs="Courier New" w:hint="default"/>
+      </w:rPr>
+    </w:lvl>
+    <w:lvl w:ilvl="5" w:tplc="0C090005" w:tentative="1">
+      <w:start w:val="1"/>
+      <w:numFmt w:val="bullet"/>
+      <w:lvlText w:val=""/>
+      <w:lvlJc w:val="left"/>
+      <w:pPr>
+        <w:ind w:left="4320" w:hanging="360"/>
+      </w:pPr>
+      <w:rPr>
+        <w:rFonts w:ascii="Wingdings" w:hAnsi="Wingdings" w:hint="default"/>
+      </w:rPr>
+    </w:lvl>
+    <w:lvl w:ilvl="6" w:tplc="0C090001" w:tentative="1">
+      <w:start w:val="1"/>
+      <w:numFmt w:val="bullet"/>
+      <w:lvlText w:val=""/>
+      <w:lvlJc w:val="left"/>
+      <w:pPr>
+        <w:ind w:left="5040" w:hanging="360"/>
+      </w:pPr>
+      <w:rPr>
+        <w:rFonts w:ascii="Symbol" w:hAnsi="Symbol" w:hint="default"/>
+      </w:rPr>
+    </w:lvl>
+    <w:lvl w:ilvl="7" w:tplc="0C090003" w:tentative="1">
+      <w:start w:val="1"/>
+      <w:numFmt w:val="bullet"/>
+      <w:lvlText w:val="o"/>
+      <w:lvlJc w:val="left"/>
+      <w:pPr>
+        <w:ind w:left="5760" w:hanging="360"/>
+      </w:pPr>
+      <w:rPr>
+        <w:rFonts w:ascii="Courier New" w:hAnsi="Courier New" w:cs="Courier New" w:hint="default"/>
+      </w:rPr>
+    </w:lvl>
+    <w:lvl w:ilvl="8" w:tplc="0C090005" w:tentative="1">
+      <w:start w:val="1"/>
+      <w:numFmt w:val="bullet"/>
+      <w:lvlText w:val=""/>
+      <w:lvlJc w:val="left"/>
+      <w:pPr>
+        <w:ind w:left="6480" w:hanging="360"/>
+      </w:pPr>
+      <w:rPr>
+        <w:rFonts w:ascii="Wingdings" w:hAnsi="Wingdings" w:hint="default"/>
+      </w:rPr>
+    </w:lvl>
+  </w:abstractNum>
+  <w:abstractNum w:abstractNumId="2" w15:restartNumberingAfterBreak="0">
     <w:nsid w:val="0EF87E66"/>
     <w:multiLevelType w:val="hybridMultilevel"/>
     <w:tmpl w:val="C7DE1E3A"/>
@@ -7431,7 +7686,120 @@
       </w:rPr>
     </w:lvl>
   </w:abstractNum>
-  <w:abstractNum w:abstractNumId="2" w15:restartNumberingAfterBreak="0">
+  <w:abstractNum w:abstractNumId="3" w15:restartNumberingAfterBreak="0">
+    <w:nsid w:val="14D97298"/>
+    <w:multiLevelType w:val="hybridMultilevel"/>
+    <w:tmpl w:val="28E8A070"/>
+    <w:lvl w:ilvl="0" w:tplc="0C090001">
+      <w:start w:val="1"/>
+      <w:numFmt w:val="bullet"/>
+      <w:lvlText w:val=""/>
+      <w:lvlJc w:val="left"/>
+      <w:pPr>
+        <w:ind w:left="720" w:hanging="360"/>
+      </w:pPr>
+      <w:rPr>
+        <w:rFonts w:ascii="Symbol" w:hAnsi="Symbol" w:hint="default"/>
+      </w:rPr>
+    </w:lvl>
+    <w:lvl w:ilvl="1" w:tplc="0C090003" w:tentative="1">
+      <w:start w:val="1"/>
+      <w:numFmt w:val="bullet"/>
+      <w:lvlText w:val="o"/>
+      <w:lvlJc w:val="left"/>
+      <w:pPr>
+        <w:ind w:left="1440" w:hanging="360"/>
+      </w:pPr>
+      <w:rPr>
+        <w:rFonts w:ascii="Courier New" w:hAnsi="Courier New" w:cs="Courier New" w:hint="default"/>
+      </w:rPr>
+    </w:lvl>
+    <w:lvl w:ilvl="2" w:tplc="0C090005" w:tentative="1">
+      <w:start w:val="1"/>
+      <w:numFmt w:val="bullet"/>
+      <w:lvlText w:val=""/>
+      <w:lvlJc w:val="left"/>
+      <w:pPr>
+        <w:ind w:left="2160" w:hanging="360"/>
+      </w:pPr>
+      <w:rPr>
+        <w:rFonts w:ascii="Wingdings" w:hAnsi="Wingdings" w:hint="default"/>
+      </w:rPr>
+    </w:lvl>
+    <w:lvl w:ilvl="3" w:tplc="0C090001" w:tentative="1">
+      <w:start w:val="1"/>
+      <w:numFmt w:val="bullet"/>
+      <w:lvlText w:val=""/>
+      <w:lvlJc w:val="left"/>
+      <w:pPr>
+        <w:ind w:left="2880" w:hanging="360"/>
+      </w:pPr>
+      <w:rPr>
+        <w:rFonts w:ascii="Symbol" w:hAnsi="Symbol" w:hint="default"/>
+      </w:rPr>
+    </w:lvl>
+    <w:lvl w:ilvl="4" w:tplc="0C090003" w:tentative="1">
+      <w:start w:val="1"/>
+      <w:numFmt w:val="bullet"/>
+      <w:lvlText w:val="o"/>
+      <w:lvlJc w:val="left"/>
+      <w:pPr>
+        <w:ind w:left="3600" w:hanging="360"/>
+      </w:pPr>
+      <w:rPr>
+        <w:rFonts w:ascii="Courier New" w:hAnsi="Courier New" w:cs="Courier New" w:hint="default"/>
+      </w:rPr>
+    </w:lvl>
+    <w:lvl w:ilvl="5" w:tplc="0C090005" w:tentative="1">
+      <w:start w:val="1"/>
+      <w:numFmt w:val="bullet"/>
+      <w:lvlText w:val=""/>
+      <w:lvlJc w:val="left"/>
+      <w:pPr>
+        <w:ind w:left="4320" w:hanging="360"/>
+      </w:pPr>
+      <w:rPr>
+        <w:rFonts w:ascii="Wingdings" w:hAnsi="Wingdings" w:hint="default"/>
+      </w:rPr>
+    </w:lvl>
+    <w:lvl w:ilvl="6" w:tplc="0C090001" w:tentative="1">
+      <w:start w:val="1"/>
+      <w:numFmt w:val="bullet"/>
+      <w:lvlText w:val=""/>
+      <w:lvlJc w:val="left"/>
+      <w:pPr>
+        <w:ind w:left="5040" w:hanging="360"/>
+      </w:pPr>
+      <w:rPr>
+        <w:rFonts w:ascii="Symbol" w:hAnsi="Symbol" w:hint="default"/>
+      </w:rPr>
+    </w:lvl>
+    <w:lvl w:ilvl="7" w:tplc="0C090003" w:tentative="1">
+      <w:start w:val="1"/>
+      <w:numFmt w:val="bullet"/>
+      <w:lvlText w:val="o"/>
+      <w:lvlJc w:val="left"/>
+      <w:pPr>
+        <w:ind w:left="5760" w:hanging="360"/>
+      </w:pPr>
+      <w:rPr>
+        <w:rFonts w:ascii="Courier New" w:hAnsi="Courier New" w:cs="Courier New" w:hint="default"/>
+      </w:rPr>
+    </w:lvl>
+    <w:lvl w:ilvl="8" w:tplc="0C090005" w:tentative="1">
+      <w:start w:val="1"/>
+      <w:numFmt w:val="bullet"/>
+      <w:lvlText w:val=""/>
+      <w:lvlJc w:val="left"/>
+      <w:pPr>
+        <w:ind w:left="6480" w:hanging="360"/>
+      </w:pPr>
+      <w:rPr>
+        <w:rFonts w:ascii="Wingdings" w:hAnsi="Wingdings" w:hint="default"/>
+      </w:rPr>
+    </w:lvl>
+  </w:abstractNum>
+  <w:abstractNum w:abstractNumId="4" w15:restartNumberingAfterBreak="0">
     <w:nsid w:val="15E76B6C"/>
     <w:multiLevelType w:val="multilevel"/>
     <w:tmpl w:val="A3846B18"/>
@@ -7544,7 +7912,7 @@
       </w:rPr>
     </w:lvl>
   </w:abstractNum>
-  <w:abstractNum w:abstractNumId="3" w15:restartNumberingAfterBreak="0">
+  <w:abstractNum w:abstractNumId="5" w15:restartNumberingAfterBreak="0">
     <w:nsid w:val="16207561"/>
     <w:multiLevelType w:val="hybridMultilevel"/>
     <w:tmpl w:val="D230F952"/>
@@ -7633,7 +8001,7 @@
       </w:pPr>
     </w:lvl>
   </w:abstractNum>
-  <w:abstractNum w:abstractNumId="4" w15:restartNumberingAfterBreak="0">
+  <w:abstractNum w:abstractNumId="6" w15:restartNumberingAfterBreak="0">
     <w:nsid w:val="175B465F"/>
     <w:multiLevelType w:val="multilevel"/>
     <w:tmpl w:val="A3846B18"/>
@@ -7746,7 +8114,7 @@
       </w:rPr>
     </w:lvl>
   </w:abstractNum>
-  <w:abstractNum w:abstractNumId="5" w15:restartNumberingAfterBreak="0">
+  <w:abstractNum w:abstractNumId="7" w15:restartNumberingAfterBreak="0">
     <w:nsid w:val="198670C2"/>
     <w:multiLevelType w:val="multilevel"/>
     <w:tmpl w:val="A3846B18"/>
@@ -7859,7 +8227,7 @@
       </w:rPr>
     </w:lvl>
   </w:abstractNum>
-  <w:abstractNum w:abstractNumId="6" w15:restartNumberingAfterBreak="0">
+  <w:abstractNum w:abstractNumId="8" w15:restartNumberingAfterBreak="0">
     <w:nsid w:val="1D2C652B"/>
     <w:multiLevelType w:val="hybridMultilevel"/>
     <w:tmpl w:val="C576F984"/>
@@ -7972,7 +8340,7 @@
       </w:rPr>
     </w:lvl>
   </w:abstractNum>
-  <w:abstractNum w:abstractNumId="7" w15:restartNumberingAfterBreak="0">
+  <w:abstractNum w:abstractNumId="9" w15:restartNumberingAfterBreak="0">
     <w:nsid w:val="216976BD"/>
     <w:multiLevelType w:val="hybridMultilevel"/>
     <w:tmpl w:val="12409A56"/>
@@ -8085,7 +8453,7 @@
       </w:rPr>
     </w:lvl>
   </w:abstractNum>
-  <w:abstractNum w:abstractNumId="8" w15:restartNumberingAfterBreak="0">
+  <w:abstractNum w:abstractNumId="10" w15:restartNumberingAfterBreak="0">
     <w:nsid w:val="3D121994"/>
     <w:multiLevelType w:val="hybridMultilevel"/>
     <w:tmpl w:val="E67A8218"/>
@@ -8198,7 +8566,7 @@
       </w:rPr>
     </w:lvl>
   </w:abstractNum>
-  <w:abstractNum w:abstractNumId="9" w15:restartNumberingAfterBreak="0">
+  <w:abstractNum w:abstractNumId="11" w15:restartNumberingAfterBreak="0">
     <w:nsid w:val="3E840309"/>
     <w:multiLevelType w:val="hybridMultilevel"/>
     <w:tmpl w:val="2E0E4C66"/>
@@ -8311,7 +8679,7 @@
       </w:rPr>
     </w:lvl>
   </w:abstractNum>
-  <w:abstractNum w:abstractNumId="10" w15:restartNumberingAfterBreak="0">
+  <w:abstractNum w:abstractNumId="12" w15:restartNumberingAfterBreak="0">
     <w:nsid w:val="4181469B"/>
     <w:multiLevelType w:val="multilevel"/>
     <w:tmpl w:val="A3846B18"/>
@@ -8424,7 +8792,7 @@
       </w:rPr>
     </w:lvl>
   </w:abstractNum>
-  <w:abstractNum w:abstractNumId="11" w15:restartNumberingAfterBreak="0">
+  <w:abstractNum w:abstractNumId="13" w15:restartNumberingAfterBreak="0">
     <w:nsid w:val="48287B49"/>
     <w:multiLevelType w:val="hybridMultilevel"/>
     <w:tmpl w:val="CB9E204A"/>
@@ -8537,7 +8905,120 @@
       </w:rPr>
     </w:lvl>
   </w:abstractNum>
-  <w:abstractNum w:abstractNumId="12" w15:restartNumberingAfterBreak="0">
+  <w:abstractNum w:abstractNumId="14" w15:restartNumberingAfterBreak="0">
+    <w:nsid w:val="4B652107"/>
+    <w:multiLevelType w:val="hybridMultilevel"/>
+    <w:tmpl w:val="79EA755A"/>
+    <w:lvl w:ilvl="0" w:tplc="0C090001">
+      <w:start w:val="1"/>
+      <w:numFmt w:val="bullet"/>
+      <w:lvlText w:val=""/>
+      <w:lvlJc w:val="left"/>
+      <w:pPr>
+        <w:ind w:left="720" w:hanging="360"/>
+      </w:pPr>
+      <w:rPr>
+        <w:rFonts w:ascii="Symbol" w:hAnsi="Symbol" w:hint="default"/>
+      </w:rPr>
+    </w:lvl>
+    <w:lvl w:ilvl="1" w:tplc="0C090003" w:tentative="1">
+      <w:start w:val="1"/>
+      <w:numFmt w:val="bullet"/>
+      <w:lvlText w:val="o"/>
+      <w:lvlJc w:val="left"/>
+      <w:pPr>
+        <w:ind w:left="1440" w:hanging="360"/>
+      </w:pPr>
+      <w:rPr>
+        <w:rFonts w:ascii="Courier New" w:hAnsi="Courier New" w:cs="Courier New" w:hint="default"/>
+      </w:rPr>
+    </w:lvl>
+    <w:lvl w:ilvl="2" w:tplc="0C090005" w:tentative="1">
+      <w:start w:val="1"/>
+      <w:numFmt w:val="bullet"/>
+      <w:lvlText w:val=""/>
+      <w:lvlJc w:val="left"/>
+      <w:pPr>
+        <w:ind w:left="2160" w:hanging="360"/>
+      </w:pPr>
+      <w:rPr>
+        <w:rFonts w:ascii="Wingdings" w:hAnsi="Wingdings" w:hint="default"/>
+      </w:rPr>
+    </w:lvl>
+    <w:lvl w:ilvl="3" w:tplc="0C090001" w:tentative="1">
+      <w:start w:val="1"/>
+      <w:numFmt w:val="bullet"/>
+      <w:lvlText w:val=""/>
+      <w:lvlJc w:val="left"/>
+      <w:pPr>
+        <w:ind w:left="2880" w:hanging="360"/>
+      </w:pPr>
+      <w:rPr>
+        <w:rFonts w:ascii="Symbol" w:hAnsi="Symbol" w:hint="default"/>
+      </w:rPr>
+    </w:lvl>
+    <w:lvl w:ilvl="4" w:tplc="0C090003" w:tentative="1">
+      <w:start w:val="1"/>
+      <w:numFmt w:val="bullet"/>
+      <w:lvlText w:val="o"/>
+      <w:lvlJc w:val="left"/>
+      <w:pPr>
+        <w:ind w:left="3600" w:hanging="360"/>
+      </w:pPr>
+      <w:rPr>
+        <w:rFonts w:ascii="Courier New" w:hAnsi="Courier New" w:cs="Courier New" w:hint="default"/>
+      </w:rPr>
+    </w:lvl>
+    <w:lvl w:ilvl="5" w:tplc="0C090005" w:tentative="1">
+      <w:start w:val="1"/>
+      <w:numFmt w:val="bullet"/>
+      <w:lvlText w:val=""/>
+      <w:lvlJc w:val="left"/>
+      <w:pPr>
+        <w:ind w:left="4320" w:hanging="360"/>
+      </w:pPr>
+      <w:rPr>
+        <w:rFonts w:ascii="Wingdings" w:hAnsi="Wingdings" w:hint="default"/>
+      </w:rPr>
+    </w:lvl>
+    <w:lvl w:ilvl="6" w:tplc="0C090001" w:tentative="1">
+      <w:start w:val="1"/>
+      <w:numFmt w:val="bullet"/>
+      <w:lvlText w:val=""/>
+      <w:lvlJc w:val="left"/>
+      <w:pPr>
+        <w:ind w:left="5040" w:hanging="360"/>
+      </w:pPr>
+      <w:rPr>
+        <w:rFonts w:ascii="Symbol" w:hAnsi="Symbol" w:hint="default"/>
+      </w:rPr>
+    </w:lvl>
+    <w:lvl w:ilvl="7" w:tplc="0C090003" w:tentative="1">
+      <w:start w:val="1"/>
+      <w:numFmt w:val="bullet"/>
+      <w:lvlText w:val="o"/>
+      <w:lvlJc w:val="left"/>
+      <w:pPr>
+        <w:ind w:left="5760" w:hanging="360"/>
+      </w:pPr>
+      <w:rPr>
+        <w:rFonts w:ascii="Courier New" w:hAnsi="Courier New" w:cs="Courier New" w:hint="default"/>
+      </w:rPr>
+    </w:lvl>
+    <w:lvl w:ilvl="8" w:tplc="0C090005" w:tentative="1">
+      <w:start w:val="1"/>
+      <w:numFmt w:val="bullet"/>
+      <w:lvlText w:val=""/>
+      <w:lvlJc w:val="left"/>
+      <w:pPr>
+        <w:ind w:left="6480" w:hanging="360"/>
+      </w:pPr>
+      <w:rPr>
+        <w:rFonts w:ascii="Wingdings" w:hAnsi="Wingdings" w:hint="default"/>
+      </w:rPr>
+    </w:lvl>
+  </w:abstractNum>
+  <w:abstractNum w:abstractNumId="15" w15:restartNumberingAfterBreak="0">
     <w:nsid w:val="4C790593"/>
     <w:multiLevelType w:val="hybridMultilevel"/>
     <w:tmpl w:val="4036C9EE"/>
@@ -8650,7 +9131,120 @@
       </w:rPr>
     </w:lvl>
   </w:abstractNum>
-  <w:abstractNum w:abstractNumId="13" w15:restartNumberingAfterBreak="0">
+  <w:abstractNum w:abstractNumId="16" w15:restartNumberingAfterBreak="0">
+    <w:nsid w:val="54DA7986"/>
+    <w:multiLevelType w:val="hybridMultilevel"/>
+    <w:tmpl w:val="A9221286"/>
+    <w:lvl w:ilvl="0" w:tplc="0C090001">
+      <w:start w:val="1"/>
+      <w:numFmt w:val="bullet"/>
+      <w:lvlText w:val=""/>
+      <w:lvlJc w:val="left"/>
+      <w:pPr>
+        <w:ind w:left="720" w:hanging="360"/>
+      </w:pPr>
+      <w:rPr>
+        <w:rFonts w:ascii="Symbol" w:hAnsi="Symbol" w:hint="default"/>
+      </w:rPr>
+    </w:lvl>
+    <w:lvl w:ilvl="1" w:tplc="0C090003" w:tentative="1">
+      <w:start w:val="1"/>
+      <w:numFmt w:val="bullet"/>
+      <w:lvlText w:val="o"/>
+      <w:lvlJc w:val="left"/>
+      <w:pPr>
+        <w:ind w:left="1440" w:hanging="360"/>
+      </w:pPr>
+      <w:rPr>
+        <w:rFonts w:ascii="Courier New" w:hAnsi="Courier New" w:cs="Courier New" w:hint="default"/>
+      </w:rPr>
+    </w:lvl>
+    <w:lvl w:ilvl="2" w:tplc="0C090005" w:tentative="1">
+      <w:start w:val="1"/>
+      <w:numFmt w:val="bullet"/>
+      <w:lvlText w:val=""/>
+      <w:lvlJc w:val="left"/>
+      <w:pPr>
+        <w:ind w:left="2160" w:hanging="360"/>
+      </w:pPr>
+      <w:rPr>
+        <w:rFonts w:ascii="Wingdings" w:hAnsi="Wingdings" w:hint="default"/>
+      </w:rPr>
+    </w:lvl>
+    <w:lvl w:ilvl="3" w:tplc="0C090001" w:tentative="1">
+      <w:start w:val="1"/>
+      <w:numFmt w:val="bullet"/>
+      <w:lvlText w:val=""/>
+      <w:lvlJc w:val="left"/>
+      <w:pPr>
+        <w:ind w:left="2880" w:hanging="360"/>
+      </w:pPr>
+      <w:rPr>
+        <w:rFonts w:ascii="Symbol" w:hAnsi="Symbol" w:hint="default"/>
+      </w:rPr>
+    </w:lvl>
+    <w:lvl w:ilvl="4" w:tplc="0C090003" w:tentative="1">
+      <w:start w:val="1"/>
+      <w:numFmt w:val="bullet"/>
+      <w:lvlText w:val="o"/>
+      <w:lvlJc w:val="left"/>
+      <w:pPr>
+        <w:ind w:left="3600" w:hanging="360"/>
+      </w:pPr>
+      <w:rPr>
+        <w:rFonts w:ascii="Courier New" w:hAnsi="Courier New" w:cs="Courier New" w:hint="default"/>
+      </w:rPr>
+    </w:lvl>
+    <w:lvl w:ilvl="5" w:tplc="0C090005" w:tentative="1">
+      <w:start w:val="1"/>
+      <w:numFmt w:val="bullet"/>
+      <w:lvlText w:val=""/>
+      <w:lvlJc w:val="left"/>
+      <w:pPr>
+        <w:ind w:left="4320" w:hanging="360"/>
+      </w:pPr>
+      <w:rPr>
+        <w:rFonts w:ascii="Wingdings" w:hAnsi="Wingdings" w:hint="default"/>
+      </w:rPr>
+    </w:lvl>
+    <w:lvl w:ilvl="6" w:tplc="0C090001" w:tentative="1">
+      <w:start w:val="1"/>
+      <w:numFmt w:val="bullet"/>
+      <w:lvlText w:val=""/>
+      <w:lvlJc w:val="left"/>
+      <w:pPr>
+        <w:ind w:left="5040" w:hanging="360"/>
+      </w:pPr>
+      <w:rPr>
+        <w:rFonts w:ascii="Symbol" w:hAnsi="Symbol" w:hint="default"/>
+      </w:rPr>
+    </w:lvl>
+    <w:lvl w:ilvl="7" w:tplc="0C090003" w:tentative="1">
+      <w:start w:val="1"/>
+      <w:numFmt w:val="bullet"/>
+      <w:lvlText w:val="o"/>
+      <w:lvlJc w:val="left"/>
+      <w:pPr>
+        <w:ind w:left="5760" w:hanging="360"/>
+      </w:pPr>
+      <w:rPr>
+        <w:rFonts w:ascii="Courier New" w:hAnsi="Courier New" w:cs="Courier New" w:hint="default"/>
+      </w:rPr>
+    </w:lvl>
+    <w:lvl w:ilvl="8" w:tplc="0C090005" w:tentative="1">
+      <w:start w:val="1"/>
+      <w:numFmt w:val="bullet"/>
+      <w:lvlText w:val=""/>
+      <w:lvlJc w:val="left"/>
+      <w:pPr>
+        <w:ind w:left="6480" w:hanging="360"/>
+      </w:pPr>
+      <w:rPr>
+        <w:rFonts w:ascii="Wingdings" w:hAnsi="Wingdings" w:hint="default"/>
+      </w:rPr>
+    </w:lvl>
+  </w:abstractNum>
+  <w:abstractNum w:abstractNumId="17" w15:restartNumberingAfterBreak="0">
     <w:nsid w:val="5BB60C26"/>
     <w:multiLevelType w:val="hybridMultilevel"/>
     <w:tmpl w:val="7E169D92"/>
@@ -8763,7 +9357,7 @@
       </w:rPr>
     </w:lvl>
   </w:abstractNum>
-  <w:abstractNum w:abstractNumId="14" w15:restartNumberingAfterBreak="0">
+  <w:abstractNum w:abstractNumId="18" w15:restartNumberingAfterBreak="0">
     <w:nsid w:val="5D2F2DE6"/>
     <w:multiLevelType w:val="hybridMultilevel"/>
     <w:tmpl w:val="0A6AC19C"/>
@@ -8876,7 +9470,7 @@
       </w:rPr>
     </w:lvl>
   </w:abstractNum>
-  <w:abstractNum w:abstractNumId="15" w15:restartNumberingAfterBreak="0">
+  <w:abstractNum w:abstractNumId="19" w15:restartNumberingAfterBreak="0">
     <w:nsid w:val="60F556EC"/>
     <w:multiLevelType w:val="hybridMultilevel"/>
     <w:tmpl w:val="B72A66E0"/>
@@ -8989,7 +9583,7 @@
       </w:rPr>
     </w:lvl>
   </w:abstractNum>
-  <w:abstractNum w:abstractNumId="16" w15:restartNumberingAfterBreak="0">
+  <w:abstractNum w:abstractNumId="20" w15:restartNumberingAfterBreak="0">
     <w:nsid w:val="68543231"/>
     <w:multiLevelType w:val="multilevel"/>
     <w:tmpl w:val="A3846B18"/>
@@ -9102,7 +9696,7 @@
       </w:rPr>
     </w:lvl>
   </w:abstractNum>
-  <w:abstractNum w:abstractNumId="17" w15:restartNumberingAfterBreak="0">
+  <w:abstractNum w:abstractNumId="21" w15:restartNumberingAfterBreak="0">
     <w:nsid w:val="6B141CC5"/>
     <w:multiLevelType w:val="hybridMultilevel"/>
     <w:tmpl w:val="DD22F3AC"/>
@@ -9215,7 +9809,7 @@
       </w:rPr>
     </w:lvl>
   </w:abstractNum>
-  <w:abstractNum w:abstractNumId="18" w15:restartNumberingAfterBreak="0">
+  <w:abstractNum w:abstractNumId="22" w15:restartNumberingAfterBreak="0">
     <w:nsid w:val="73EB4E28"/>
     <w:multiLevelType w:val="multilevel"/>
     <w:tmpl w:val="29002F76"/>
@@ -9329,61 +9923,73 @@
     </w:lvl>
   </w:abstractNum>
   <w:num w:numId="1" w16cid:durableId="365756417">
+    <w:abstractNumId w:val="17"/>
+  </w:num>
+  <w:num w:numId="2" w16cid:durableId="294217086">
+    <w:abstractNumId w:val="15"/>
+  </w:num>
+  <w:num w:numId="3" w16cid:durableId="2138984175">
+    <w:abstractNumId w:val="19"/>
+  </w:num>
+  <w:num w:numId="4" w16cid:durableId="963466514">
     <w:abstractNumId w:val="13"/>
   </w:num>
-  <w:num w:numId="2" w16cid:durableId="294217086">
+  <w:num w:numId="5" w16cid:durableId="516971439">
+    <w:abstractNumId w:val="2"/>
+  </w:num>
+  <w:num w:numId="6" w16cid:durableId="2056270171">
+    <w:abstractNumId w:val="10"/>
+  </w:num>
+  <w:num w:numId="7" w16cid:durableId="439834250">
+    <w:abstractNumId w:val="9"/>
+  </w:num>
+  <w:num w:numId="8" w16cid:durableId="531500470">
+    <w:abstractNumId w:val="11"/>
+  </w:num>
+  <w:num w:numId="9" w16cid:durableId="1343121108">
+    <w:abstractNumId w:val="5"/>
+  </w:num>
+  <w:num w:numId="10" w16cid:durableId="269312816">
+    <w:abstractNumId w:val="22"/>
+  </w:num>
+  <w:num w:numId="11" w16cid:durableId="1870988413">
+    <w:abstractNumId w:val="20"/>
+  </w:num>
+  <w:num w:numId="12" w16cid:durableId="1057822594">
+    <w:abstractNumId w:val="6"/>
+  </w:num>
+  <w:num w:numId="13" w16cid:durableId="1726102103">
     <w:abstractNumId w:val="12"/>
   </w:num>
-  <w:num w:numId="3" w16cid:durableId="2138984175">
-    <w:abstractNumId w:val="15"/>
-  </w:num>
-  <w:num w:numId="4" w16cid:durableId="963466514">
-    <w:abstractNumId w:val="11"/>
-  </w:num>
-  <w:num w:numId="5" w16cid:durableId="516971439">
-    <w:abstractNumId w:val="1"/>
-  </w:num>
-  <w:num w:numId="6" w16cid:durableId="2056270171">
-    <w:abstractNumId w:val="8"/>
-  </w:num>
-  <w:num w:numId="7" w16cid:durableId="439834250">
+  <w:num w:numId="14" w16cid:durableId="366568155">
     <w:abstractNumId w:val="7"/>
-  </w:num>
-  <w:num w:numId="8" w16cid:durableId="531500470">
-    <w:abstractNumId w:val="9"/>
-  </w:num>
-  <w:num w:numId="9" w16cid:durableId="1343121108">
-    <w:abstractNumId w:val="3"/>
-  </w:num>
-  <w:num w:numId="10" w16cid:durableId="269312816">
-    <w:abstractNumId w:val="18"/>
-  </w:num>
-  <w:num w:numId="11" w16cid:durableId="1870988413">
-    <w:abstractNumId w:val="16"/>
-  </w:num>
-  <w:num w:numId="12" w16cid:durableId="1057822594">
-    <w:abstractNumId w:val="4"/>
-  </w:num>
-  <w:num w:numId="13" w16cid:durableId="1726102103">
-    <w:abstractNumId w:val="10"/>
-  </w:num>
-  <w:num w:numId="14" w16cid:durableId="366568155">
-    <w:abstractNumId w:val="5"/>
   </w:num>
   <w:num w:numId="15" w16cid:durableId="736326009">
     <w:abstractNumId w:val="0"/>
   </w:num>
   <w:num w:numId="16" w16cid:durableId="1872954338">
-    <w:abstractNumId w:val="2"/>
+    <w:abstractNumId w:val="4"/>
   </w:num>
   <w:num w:numId="17" w16cid:durableId="1583181778">
-    <w:abstractNumId w:val="6"/>
+    <w:abstractNumId w:val="8"/>
   </w:num>
   <w:num w:numId="18" w16cid:durableId="1946575497">
+    <w:abstractNumId w:val="18"/>
+  </w:num>
+  <w:num w:numId="19" w16cid:durableId="765156697">
+    <w:abstractNumId w:val="21"/>
+  </w:num>
+  <w:num w:numId="20" w16cid:durableId="781147492">
+    <w:abstractNumId w:val="3"/>
+  </w:num>
+  <w:num w:numId="21" w16cid:durableId="1003162839">
     <w:abstractNumId w:val="14"/>
   </w:num>
-  <w:num w:numId="19" w16cid:durableId="765156697">
-    <w:abstractNumId w:val="17"/>
+  <w:num w:numId="22" w16cid:durableId="684551207">
+    <w:abstractNumId w:val="16"/>
+  </w:num>
+  <w:num w:numId="23" w16cid:durableId="1684283820">
+    <w:abstractNumId w:val="1"/>
   </w:num>
 </w:numbering>
 </file>
@@ -9846,7 +10452,7 @@
     <w:uiPriority w:val="9"/>
     <w:unhideWhenUsed/>
     <w:qFormat/>
-    <w:rsid w:val="00BA62B4"/>
+    <w:rsid w:val="00B85126"/>
     <w:pPr>
       <w:keepNext/>
       <w:keepLines/>
@@ -9855,6 +10461,7 @@
     </w:pPr>
     <w:rPr>
       <w:rFonts w:eastAsiaTheme="majorEastAsia" w:cstheme="majorBidi"/>
+      <w:b/>
       <w:color w:val="0F4761" w:themeColor="accent1" w:themeShade="BF"/>
       <w:sz w:val="26"/>
       <w:szCs w:val="28"/>
@@ -9868,7 +10475,7 @@
     <w:uiPriority w:val="9"/>
     <w:unhideWhenUsed/>
     <w:qFormat/>
-    <w:rsid w:val="009F3A84"/>
+    <w:rsid w:val="00B85126"/>
     <w:pPr>
       <w:keepNext/>
       <w:keepLines/>
@@ -9880,6 +10487,7 @@
       <w:i/>
       <w:iCs/>
       <w:color w:val="0A2F41" w:themeColor="accent1" w:themeShade="80"/>
+      <w:sz w:val="24"/>
     </w:rPr>
   </w:style>
   <w:style w:type="paragraph" w:styleId="Heading5">
@@ -10051,9 +10659,10 @@
     <w:basedOn w:val="DefaultParagraphFont"/>
     <w:link w:val="Heading3"/>
     <w:uiPriority w:val="9"/>
-    <w:rsid w:val="00BA62B4"/>
+    <w:rsid w:val="00B85126"/>
     <w:rPr>
       <w:rFonts w:eastAsiaTheme="majorEastAsia" w:cstheme="majorBidi"/>
+      <w:b/>
       <w:color w:val="0F4761" w:themeColor="accent1" w:themeShade="BF"/>
       <w:sz w:val="26"/>
       <w:szCs w:val="28"/>
@@ -10064,13 +10673,12 @@
     <w:basedOn w:val="DefaultParagraphFont"/>
     <w:link w:val="Heading4"/>
     <w:uiPriority w:val="9"/>
-    <w:rsid w:val="009F3A84"/>
+    <w:rsid w:val="00B85126"/>
     <w:rPr>
       <w:rFonts w:eastAsiaTheme="majorEastAsia" w:cstheme="majorBidi"/>
       <w:i/>
       <w:iCs/>
       <w:color w:val="0A2F41" w:themeColor="accent1" w:themeShade="80"/>
-      <w:sz w:val="22"/>
     </w:rPr>
   </w:style>
   <w:style w:type="character" w:customStyle="1" w:styleId="Heading5Char">

</xml_diff>